<commit_message>
setting up lab 3
</commit_message>
<xml_diff>
--- a/Lab1/lab_1-intro_to_computing_S18.docx
+++ b/Lab1/lab_1-intro_to_computing_S18.docx
@@ -169,7 +169,42 @@
           <w:rFonts w:asciiTheme="minorHAnsi" w:hAnsiTheme="minorHAnsi" w:cstheme="minorHAnsi"/>
           <w:szCs w:val="24"/>
         </w:rPr>
-        <w:t xml:space="preserve">These skills are increasingly important as modern genetic studies operate upon increasingly large datasets.  In order to get as much performance as possible from computers, researchers in this field often sacrifice the luxury of a graphical operating system in favor of the command line.  </w:t>
+        <w:t xml:space="preserve">These skills are increasingly important as modern genetic studies operate upon </w:t>
+      </w:r>
+      <w:r>
+        <w:rPr>
+          <w:rFonts w:asciiTheme="minorHAnsi" w:hAnsiTheme="minorHAnsi" w:cstheme="minorHAnsi"/>
+          <w:szCs w:val="24"/>
+        </w:rPr>
+        <w:t>ever</w:t>
+      </w:r>
+      <w:r>
+        <w:rPr>
+          <w:rFonts w:asciiTheme="minorHAnsi" w:hAnsiTheme="minorHAnsi" w:cstheme="minorHAnsi"/>
+          <w:szCs w:val="24"/>
+        </w:rPr>
+        <w:t xml:space="preserve"> </w:t>
+      </w:r>
+      <w:r>
+        <w:rPr>
+          <w:rFonts w:asciiTheme="minorHAnsi" w:hAnsiTheme="minorHAnsi" w:cstheme="minorHAnsi"/>
+          <w:szCs w:val="24"/>
+        </w:rPr>
+        <w:t>large</w:t>
+      </w:r>
+      <w:r>
+        <w:rPr>
+          <w:rFonts w:asciiTheme="minorHAnsi" w:hAnsiTheme="minorHAnsi" w:cstheme="minorHAnsi"/>
+          <w:szCs w:val="24"/>
+        </w:rPr>
+        <w:t>r</w:t>
+      </w:r>
+      <w:r>
+        <w:rPr>
+          <w:rFonts w:asciiTheme="minorHAnsi" w:hAnsiTheme="minorHAnsi" w:cstheme="minorHAnsi"/>
+          <w:szCs w:val="24"/>
+        </w:rPr>
+        <w:t xml:space="preserve"> datasets.  In order to get as much performance as possible from computers, researchers in this field often sacrifice the luxury of a graphical operating system in favor of the command line.  </w:t>
       </w:r>
       <w:r>
         <w:rPr>
@@ -737,7 +772,15 @@
       </w:r>
       <w:r>
         <w:rPr>
+          <w:rFonts w:asciiTheme="minorHAnsi" w:eastAsia="Times New Roman" w:hAnsiTheme="minorHAnsi" w:cs="Times New Roman"/>
+          <w:sz w:val="22"/>
+        </w:rPr>
+        <w:t xml:space="preserve">named </w:t>
+      </w:r>
+      <w:r>
+        <w:rPr>
           <w:rFonts w:asciiTheme="minorHAnsi" w:eastAsia="Times New Roman" w:hAnsiTheme="minorHAnsi" w:cs="Courier New"/>
+          <w:i/>
           <w:sz w:val="22"/>
         </w:rPr>
         <w:t>ex</w:t>
@@ -818,10 +861,18 @@
         </w:rPr>
         <w:t xml:space="preserve">creates a new file </w:t>
       </w:r>
+      <w:r>
+        <w:rPr>
+          <w:rFonts w:asciiTheme="minorHAnsi" w:eastAsia="Times New Roman" w:hAnsiTheme="minorHAnsi" w:cs="Times New Roman"/>
+          <w:sz w:val="22"/>
+        </w:rPr>
+        <w:t xml:space="preserve">named </w:t>
+      </w:r>
       <w:proofErr w:type="spellStart"/>
       <w:r>
         <w:rPr>
           <w:rFonts w:asciiTheme="minorHAnsi" w:eastAsia="Times New Roman" w:hAnsiTheme="minorHAnsi" w:cs="Courier New"/>
+          <w:i/>
           <w:sz w:val="22"/>
         </w:rPr>
         <w:t>newex</w:t>
@@ -836,7 +887,14 @@
       </w:r>
       <w:r>
         <w:rPr>
-          <w:rFonts w:asciiTheme="minorHAnsi" w:eastAsia="Times New Roman" w:hAnsiTheme="minorHAnsi" w:cs="Courier New"/>
+          <w:rFonts w:asciiTheme="minorHAnsi" w:eastAsia="Times New Roman" w:hAnsiTheme="minorHAnsi" w:cs="Times New Roman"/>
+          <w:sz w:val="22"/>
+        </w:rPr>
+        <w:t xml:space="preserve">files </w:t>
+      </w:r>
+      <w:r>
+        <w:rPr>
+          <w:rFonts w:ascii="Courier New" w:eastAsia="Times New Roman" w:hAnsi="Courier New" w:cs="Courier New"/>
           <w:sz w:val="22"/>
         </w:rPr>
         <w:t>ex1</w:t>
@@ -850,7 +908,7 @@
       </w:r>
       <w:r>
         <w:rPr>
-          <w:rFonts w:asciiTheme="minorHAnsi" w:eastAsia="Times New Roman" w:hAnsiTheme="minorHAnsi" w:cs="Courier New"/>
+          <w:rFonts w:ascii="Courier New" w:eastAsia="Times New Roman" w:hAnsi="Courier New" w:cs="Courier New"/>
           <w:sz w:val="22"/>
         </w:rPr>
         <w:t>ex2</w:t>
@@ -864,7 +922,7 @@
       </w:r>
       <w:r>
         <w:rPr>
-          <w:rFonts w:asciiTheme="minorHAnsi" w:eastAsia="Times New Roman" w:hAnsiTheme="minorHAnsi" w:cs="Courier New"/>
+          <w:rFonts w:ascii="Courier New" w:eastAsia="Times New Roman" w:hAnsi="Courier New" w:cs="Courier New"/>
           <w:sz w:val="22"/>
         </w:rPr>
         <w:t>ex2</w:t>
@@ -878,7 +936,7 @@
       </w:r>
       <w:r>
         <w:rPr>
-          <w:rFonts w:asciiTheme="minorHAnsi" w:eastAsia="Times New Roman" w:hAnsiTheme="minorHAnsi" w:cs="Courier New"/>
+          <w:rFonts w:ascii="Courier New" w:eastAsia="Times New Roman" w:hAnsi="Courier New" w:cs="Courier New"/>
           <w:sz w:val="22"/>
         </w:rPr>
         <w:t>ex1</w:t>
@@ -963,7 +1021,21 @@
           <w:rFonts w:asciiTheme="minorHAnsi" w:eastAsia="Times New Roman" w:hAnsiTheme="minorHAnsi" w:cs="Times New Roman"/>
           <w:sz w:val="22"/>
         </w:rPr>
-        <w:t xml:space="preserve"> is used to change from one directory to another.</w:t>
+        <w:t xml:space="preserve"> is used to change from one directory </w:t>
+      </w:r>
+      <w:r>
+        <w:rPr>
+          <w:rFonts w:asciiTheme="minorHAnsi" w:eastAsia="Times New Roman" w:hAnsiTheme="minorHAnsi" w:cs="Times New Roman"/>
+          <w:sz w:val="22"/>
+        </w:rPr>
+        <w:t xml:space="preserve">(folder) </w:t>
+      </w:r>
+      <w:r>
+        <w:rPr>
+          <w:rFonts w:asciiTheme="minorHAnsi" w:eastAsia="Times New Roman" w:hAnsiTheme="minorHAnsi" w:cs="Times New Roman"/>
+          <w:sz w:val="22"/>
+        </w:rPr>
+        <w:t>to another.</w:t>
       </w:r>
     </w:p>
     <w:p>
@@ -1012,6 +1084,7 @@
       <w:r>
         <w:rPr>
           <w:rFonts w:asciiTheme="minorHAnsi" w:eastAsia="Times New Roman" w:hAnsiTheme="minorHAnsi" w:cs="Courier New"/>
+          <w:i/>
           <w:sz w:val="22"/>
         </w:rPr>
         <w:t>dir1</w:t>
@@ -1026,6 +1099,7 @@
       <w:r>
         <w:rPr>
           <w:rFonts w:asciiTheme="minorHAnsi" w:eastAsia="Times New Roman" w:hAnsiTheme="minorHAnsi" w:cs="Courier New"/>
+          <w:i/>
           <w:sz w:val="22"/>
         </w:rPr>
         <w:t>dir1</w:t>
@@ -1036,6 +1110,13 @@
           <w:sz w:val="22"/>
         </w:rPr>
         <w:t xml:space="preserve"> may be either the full pathname of the directory, or its pathname relative to the current directory.</w:t>
+      </w:r>
+      <w:r>
+        <w:rPr>
+          <w:rFonts w:asciiTheme="minorHAnsi" w:eastAsia="Times New Roman" w:hAnsiTheme="minorHAnsi" w:cs="Times New Roman"/>
+          <w:sz w:val="22"/>
+        </w:rPr>
+        <w:t xml:space="preserve"> The pathname indicates where a file is located on your computer or a computer cluster.</w:t>
       </w:r>
     </w:p>
     <w:p>
@@ -1703,7 +1784,7 @@
       </w:r>
       <w:r>
         <w:rPr>
-          <w:rFonts w:asciiTheme="minorHAnsi" w:eastAsia="Times New Roman" w:hAnsiTheme="minorHAnsi" w:cs="Courier New"/>
+          <w:rFonts w:ascii="Courier New" w:eastAsia="Times New Roman" w:hAnsi="Courier New" w:cs="Courier New"/>
           <w:sz w:val="22"/>
         </w:rPr>
         <w:t>file1</w:t>
@@ -1713,11 +1794,26 @@
           <w:rFonts w:asciiTheme="minorHAnsi" w:eastAsia="Times New Roman" w:hAnsiTheme="minorHAnsi" w:cs="Times New Roman"/>
           <w:sz w:val="22"/>
         </w:rPr>
-        <w:t xml:space="preserve"> to give the user read and write permission on </w:t>
-      </w:r>
-      <w:r>
-        <w:rPr>
-          <w:rFonts w:asciiTheme="minorHAnsi" w:eastAsia="Times New Roman" w:hAnsiTheme="minorHAnsi" w:cs="Courier New"/>
+        <w:t xml:space="preserve"> to give the user </w:t>
+      </w:r>
+      <w:r>
+        <w:rPr>
+          <w:rFonts w:asciiTheme="minorHAnsi" w:eastAsia="Times New Roman" w:hAnsiTheme="minorHAnsi" w:cs="Times New Roman"/>
+          <w:sz w:val="22"/>
+          <w:highlight w:val="cyan"/>
+        </w:rPr>
+        <w:t>read</w:t>
+      </w:r>
+      <w:r>
+        <w:rPr>
+          <w:rFonts w:asciiTheme="minorHAnsi" w:eastAsia="Times New Roman" w:hAnsiTheme="minorHAnsi" w:cs="Times New Roman"/>
+          <w:sz w:val="22"/>
+        </w:rPr>
+        <w:t xml:space="preserve"> and write permission on </w:t>
+      </w:r>
+      <w:r>
+        <w:rPr>
+          <w:rFonts w:ascii="Courier New" w:eastAsia="Times New Roman" w:hAnsi="Courier New" w:cs="Courier New"/>
           <w:sz w:val="22"/>
         </w:rPr>
         <w:t>file1</w:t>
@@ -1817,7 +1913,7 @@
       </w:r>
       <w:r>
         <w:rPr>
-          <w:rFonts w:asciiTheme="minorHAnsi" w:eastAsia="Times New Roman" w:hAnsiTheme="minorHAnsi" w:cs="Courier New"/>
+          <w:rFonts w:ascii="Courier New" w:eastAsia="Times New Roman" w:hAnsi="Courier New" w:cs="Courier New"/>
           <w:sz w:val="22"/>
         </w:rPr>
         <w:t>file1</w:t>
@@ -1827,11 +1923,26 @@
           <w:rFonts w:asciiTheme="minorHAnsi" w:eastAsia="Times New Roman" w:hAnsiTheme="minorHAnsi" w:cs="Times New Roman"/>
           <w:sz w:val="22"/>
         </w:rPr>
-        <w:t xml:space="preserve"> to give the user execute permission on </w:t>
-      </w:r>
-      <w:r>
-        <w:rPr>
-          <w:rFonts w:asciiTheme="minorHAnsi" w:eastAsia="Times New Roman" w:hAnsiTheme="minorHAnsi" w:cs="Courier New"/>
+        <w:t xml:space="preserve"> to give the user </w:t>
+      </w:r>
+      <w:r>
+        <w:rPr>
+          <w:rFonts w:asciiTheme="minorHAnsi" w:eastAsia="Times New Roman" w:hAnsiTheme="minorHAnsi" w:cs="Times New Roman"/>
+          <w:sz w:val="22"/>
+          <w:highlight w:val="cyan"/>
+        </w:rPr>
+        <w:t>execute</w:t>
+      </w:r>
+      <w:r>
+        <w:rPr>
+          <w:rFonts w:asciiTheme="minorHAnsi" w:eastAsia="Times New Roman" w:hAnsiTheme="minorHAnsi" w:cs="Times New Roman"/>
+          <w:sz w:val="22"/>
+        </w:rPr>
+        <w:t xml:space="preserve"> permission on </w:t>
+      </w:r>
+      <w:r>
+        <w:rPr>
+          <w:rFonts w:ascii="Courier New" w:eastAsia="Times New Roman" w:hAnsi="Courier New" w:cs="Courier New"/>
           <w:sz w:val="22"/>
         </w:rPr>
         <w:t>file1</w:t>
@@ -1841,7 +1952,22 @@
           <w:rFonts w:asciiTheme="minorHAnsi" w:eastAsia="Times New Roman" w:hAnsiTheme="minorHAnsi" w:cs="Times New Roman"/>
           <w:sz w:val="22"/>
         </w:rPr>
-        <w:t>, to give members of the user's group write permission on the file, and prevent any users not in this group from reading it.</w:t>
+        <w:t xml:space="preserve">, to give members of the user's </w:t>
+      </w:r>
+      <w:r>
+        <w:rPr>
+          <w:rFonts w:asciiTheme="minorHAnsi" w:eastAsia="Times New Roman" w:hAnsiTheme="minorHAnsi" w:cs="Times New Roman"/>
+          <w:sz w:val="22"/>
+          <w:highlight w:val="cyan"/>
+        </w:rPr>
+        <w:t>group</w:t>
+      </w:r>
+      <w:r>
+        <w:rPr>
+          <w:rFonts w:asciiTheme="minorHAnsi" w:eastAsia="Times New Roman" w:hAnsiTheme="minorHAnsi" w:cs="Times New Roman"/>
+          <w:sz w:val="22"/>
+        </w:rPr>
+        <w:t xml:space="preserve"> write permission on the file, and prevent any users not in this group from reading it.</w:t>
       </w:r>
     </w:p>
     <w:p>
@@ -1931,17 +2057,17 @@
       </w:r>
       <w:r>
         <w:rPr>
-          <w:rFonts w:asciiTheme="minorHAnsi" w:eastAsia="Times New Roman" w:hAnsiTheme="minorHAnsi" w:cs="Courier New"/>
-          <w:sz w:val="22"/>
-        </w:rPr>
-        <w:t>dir1</w:t>
-      </w:r>
-      <w:r>
-        <w:rPr>
-          <w:rFonts w:asciiTheme="minorHAnsi" w:eastAsia="Times New Roman" w:hAnsiTheme="minorHAnsi" w:cs="Times New Roman"/>
-          <w:sz w:val="22"/>
-        </w:rPr>
-        <w:t xml:space="preserve">, and prevents all other users having access to that directory (by using </w:t>
+          <w:rFonts w:ascii="Courier New" w:eastAsia="Times New Roman" w:hAnsi="Courier New" w:cs="Courier New"/>
+          <w:sz w:val="22"/>
+        </w:rPr>
+        <w:t>dir1,</w:t>
+      </w:r>
+      <w:r>
+        <w:rPr>
+          <w:rFonts w:asciiTheme="minorHAnsi" w:eastAsia="Times New Roman" w:hAnsiTheme="minorHAnsi" w:cs="Times New Roman"/>
+          <w:sz w:val="22"/>
+        </w:rPr>
+        <w:t xml:space="preserve"> and prevents all other users having access to that directory (by using </w:t>
       </w:r>
       <w:r>
         <w:rPr>
@@ -2168,10 +2294,116 @@
       </w:r>
       <w:r>
         <w:rPr>
+          <w:rFonts w:ascii="Courier New" w:eastAsia="Times New Roman" w:hAnsi="Courier New" w:cs="Courier New"/>
+          <w:sz w:val="22"/>
+        </w:rPr>
+        <w:t>file2</w:t>
+      </w:r>
+      <w:r>
+        <w:rPr>
+          <w:rFonts w:asciiTheme="minorHAnsi" w:eastAsia="Times New Roman" w:hAnsiTheme="minorHAnsi" w:cs="Times New Roman"/>
+          <w:sz w:val="22"/>
+        </w:rPr>
+        <w:t xml:space="preserve">. </w:t>
+      </w:r>
+      <w:proofErr w:type="spellStart"/>
+      <w:r>
+        <w:rPr>
           <w:rFonts w:asciiTheme="minorHAnsi" w:eastAsia="Times New Roman" w:hAnsiTheme="minorHAnsi" w:cs="Courier New"/>
-          <w:sz w:val="22"/>
-        </w:rPr>
-        <w:t>file2</w:t>
+          <w:b/>
+          <w:bCs/>
+          <w:sz w:val="22"/>
+        </w:rPr>
+        <w:t>cp</w:t>
+      </w:r>
+      <w:proofErr w:type="spellEnd"/>
+      <w:r>
+        <w:rPr>
+          <w:rFonts w:asciiTheme="minorHAnsi" w:eastAsia="Times New Roman" w:hAnsiTheme="minorHAnsi" w:cs="Times New Roman"/>
+          <w:sz w:val="22"/>
+        </w:rPr>
+        <w:t xml:space="preserve"> cannot copy a file onto itself.</w:t>
+      </w:r>
+    </w:p>
+    <w:p>
+      <w:pPr>
+        <w:spacing w:before="100" w:beforeAutospacing="1" w:after="100" w:afterAutospacing="1"/>
+        <w:contextualSpacing/>
+        <w:rPr>
+          <w:rFonts w:ascii="Courier New" w:eastAsia="Times New Roman" w:hAnsi="Courier New" w:cs="Courier New"/>
+          <w:sz w:val="22"/>
+        </w:rPr>
+      </w:pPr>
+      <w:proofErr w:type="spellStart"/>
+      <w:r>
+        <w:rPr>
+          <w:rFonts w:ascii="Courier New" w:eastAsia="Times New Roman" w:hAnsi="Courier New" w:cs="Courier New"/>
+          <w:b/>
+          <w:bCs/>
+          <w:sz w:val="22"/>
+        </w:rPr>
+        <w:t>cp</w:t>
+      </w:r>
+      <w:proofErr w:type="spellEnd"/>
+      <w:r>
+        <w:rPr>
+          <w:rFonts w:ascii="Courier New" w:eastAsia="Times New Roman" w:hAnsi="Courier New" w:cs="Courier New"/>
+          <w:sz w:val="22"/>
+        </w:rPr>
+        <w:t xml:space="preserve"> file3 file4 dir1</w:t>
+      </w:r>
+    </w:p>
+    <w:p>
+      <w:pPr>
+        <w:spacing w:before="100" w:beforeAutospacing="1" w:after="100" w:afterAutospacing="1"/>
+        <w:ind w:left="720"/>
+        <w:contextualSpacing/>
+        <w:rPr>
+          <w:rFonts w:asciiTheme="minorHAnsi" w:eastAsia="Times New Roman" w:hAnsiTheme="minorHAnsi" w:cs="Times New Roman"/>
+          <w:sz w:val="22"/>
+        </w:rPr>
+      </w:pPr>
+      <w:r>
+        <w:rPr>
+          <w:rFonts w:asciiTheme="minorHAnsi" w:eastAsia="Times New Roman" w:hAnsiTheme="minorHAnsi" w:cs="Times New Roman"/>
+          <w:sz w:val="22"/>
+        </w:rPr>
+        <w:t xml:space="preserve">creates copies of </w:t>
+      </w:r>
+      <w:r>
+        <w:rPr>
+          <w:rFonts w:ascii="Courier New" w:eastAsia="Times New Roman" w:hAnsi="Courier New" w:cs="Courier New"/>
+          <w:sz w:val="22"/>
+        </w:rPr>
+        <w:t>file3</w:t>
+      </w:r>
+      <w:r>
+        <w:rPr>
+          <w:rFonts w:asciiTheme="minorHAnsi" w:eastAsia="Times New Roman" w:hAnsiTheme="minorHAnsi" w:cs="Times New Roman"/>
+          <w:sz w:val="22"/>
+        </w:rPr>
+        <w:t xml:space="preserve"> and </w:t>
+      </w:r>
+      <w:r>
+        <w:rPr>
+          <w:rFonts w:ascii="Courier New" w:eastAsia="Times New Roman" w:hAnsi="Courier New" w:cs="Courier New"/>
+          <w:sz w:val="22"/>
+        </w:rPr>
+        <w:t>file4</w:t>
+      </w:r>
+      <w:r>
+        <w:rPr>
+          <w:rFonts w:asciiTheme="minorHAnsi" w:eastAsia="Times New Roman" w:hAnsiTheme="minorHAnsi" w:cs="Times New Roman"/>
+          <w:sz w:val="22"/>
+        </w:rPr>
+        <w:t xml:space="preserve"> (with the same names), within the directory </w:t>
+      </w:r>
+      <w:r>
+        <w:rPr>
+          <w:rFonts w:ascii="Courier New" w:eastAsia="Times New Roman" w:hAnsi="Courier New" w:cs="Courier New"/>
+          <w:sz w:val="22"/>
+        </w:rPr>
+        <w:t>dir1</w:t>
       </w:r>
       <w:r>
         <w:rPr>
@@ -2180,9 +2412,120 @@
         </w:rPr>
         <w:t xml:space="preserve">. </w:t>
       </w:r>
+      <w:r>
+        <w:rPr>
+          <w:rFonts w:ascii="Courier New" w:eastAsia="Times New Roman" w:hAnsi="Courier New" w:cs="Courier New"/>
+          <w:sz w:val="22"/>
+        </w:rPr>
+        <w:t xml:space="preserve">dir1 </w:t>
+      </w:r>
+      <w:r>
+        <w:rPr>
+          <w:rFonts w:asciiTheme="minorHAnsi" w:eastAsia="Times New Roman" w:hAnsiTheme="minorHAnsi" w:cs="Times New Roman"/>
+          <w:sz w:val="22"/>
+        </w:rPr>
+        <w:t>must already exist for the copying to succeed.</w:t>
+      </w:r>
+    </w:p>
+    <w:p>
+      <w:pPr>
+        <w:spacing w:before="100" w:beforeAutospacing="1" w:after="100" w:afterAutospacing="1"/>
+        <w:contextualSpacing/>
+        <w:rPr>
+          <w:rFonts w:ascii="Courier New" w:eastAsia="Times New Roman" w:hAnsi="Courier New" w:cs="Courier New"/>
+          <w:sz w:val="22"/>
+        </w:rPr>
+      </w:pPr>
       <w:proofErr w:type="spellStart"/>
       <w:r>
         <w:rPr>
+          <w:rFonts w:ascii="Courier New" w:eastAsia="Times New Roman" w:hAnsi="Courier New" w:cs="Courier New"/>
+          <w:b/>
+          <w:bCs/>
+          <w:sz w:val="22"/>
+        </w:rPr>
+        <w:t>cp</w:t>
+      </w:r>
+      <w:proofErr w:type="spellEnd"/>
+      <w:r>
+        <w:rPr>
+          <w:rFonts w:ascii="Courier New" w:eastAsia="Times New Roman" w:hAnsi="Courier New" w:cs="Courier New"/>
+          <w:b/>
+          <w:bCs/>
+          <w:sz w:val="22"/>
+        </w:rPr>
+        <w:t xml:space="preserve"> -r</w:t>
+      </w:r>
+      <w:r>
+        <w:rPr>
+          <w:rFonts w:ascii="Courier New" w:eastAsia="Times New Roman" w:hAnsi="Courier New" w:cs="Courier New"/>
+          <w:sz w:val="22"/>
+        </w:rPr>
+        <w:t xml:space="preserve"> dir2 dir3</w:t>
+      </w:r>
+    </w:p>
+    <w:p>
+      <w:pPr>
+        <w:spacing w:before="100" w:beforeAutospacing="1" w:after="100" w:afterAutospacing="1"/>
+        <w:ind w:left="720"/>
+        <w:contextualSpacing/>
+        <w:rPr>
+          <w:rFonts w:asciiTheme="minorHAnsi" w:eastAsia="Times New Roman" w:hAnsiTheme="minorHAnsi" w:cs="Times New Roman"/>
+          <w:sz w:val="22"/>
+        </w:rPr>
+      </w:pPr>
+      <w:r>
+        <w:rPr>
+          <w:rFonts w:asciiTheme="minorHAnsi" w:eastAsia="Times New Roman" w:hAnsiTheme="minorHAnsi" w:cs="Times New Roman"/>
+          <w:sz w:val="22"/>
+        </w:rPr>
+        <w:t xml:space="preserve">recursively copies the directory </w:t>
+      </w:r>
+      <w:r>
+        <w:rPr>
+          <w:rFonts w:ascii="Courier New" w:eastAsia="Times New Roman" w:hAnsi="Courier New" w:cs="Courier New"/>
+          <w:sz w:val="22"/>
+        </w:rPr>
+        <w:t>dir2</w:t>
+      </w:r>
+      <w:r>
+        <w:rPr>
+          <w:rFonts w:asciiTheme="minorHAnsi" w:eastAsia="Times New Roman" w:hAnsiTheme="minorHAnsi" w:cs="Times New Roman"/>
+          <w:sz w:val="22"/>
+        </w:rPr>
+        <w:t xml:space="preserve">, together with its contents and subdirectories, to the directory </w:t>
+      </w:r>
+      <w:r>
+        <w:rPr>
+          <w:rFonts w:ascii="Courier New" w:eastAsia="Times New Roman" w:hAnsi="Courier New" w:cs="Courier New"/>
+          <w:sz w:val="22"/>
+        </w:rPr>
+        <w:t>dir3</w:t>
+      </w:r>
+      <w:r>
+        <w:rPr>
+          <w:rFonts w:asciiTheme="minorHAnsi" w:eastAsia="Times New Roman" w:hAnsiTheme="minorHAnsi" w:cs="Times New Roman"/>
+          <w:sz w:val="22"/>
+        </w:rPr>
+        <w:t xml:space="preserve">. If </w:t>
+      </w:r>
+      <w:r>
+        <w:rPr>
+          <w:rFonts w:ascii="Courier New" w:eastAsia="Times New Roman" w:hAnsi="Courier New" w:cs="Courier New"/>
+          <w:sz w:val="22"/>
+        </w:rPr>
+        <w:t>dir3</w:t>
+      </w:r>
+      <w:r>
+        <w:rPr>
+          <w:rFonts w:asciiTheme="minorHAnsi" w:eastAsia="Times New Roman" w:hAnsiTheme="minorHAnsi" w:cs="Times New Roman"/>
+          <w:sz w:val="22"/>
+        </w:rPr>
+        <w:t xml:space="preserve"> does not already exist, it is created by </w:t>
+      </w:r>
+      <w:proofErr w:type="spellStart"/>
+      <w:r>
+        <w:rPr>
           <w:rFonts w:asciiTheme="minorHAnsi" w:eastAsia="Times New Roman" w:hAnsiTheme="minorHAnsi" w:cs="Courier New"/>
           <w:b/>
           <w:bCs/>
@@ -2196,168 +2539,19 @@
           <w:rFonts w:asciiTheme="minorHAnsi" w:eastAsia="Times New Roman" w:hAnsiTheme="minorHAnsi" w:cs="Times New Roman"/>
           <w:sz w:val="22"/>
         </w:rPr>
-        <w:t xml:space="preserve"> cannot copy a file onto itself.</w:t>
-      </w:r>
-    </w:p>
-    <w:p>
-      <w:pPr>
-        <w:spacing w:before="100" w:beforeAutospacing="1" w:after="100" w:afterAutospacing="1"/>
-        <w:contextualSpacing/>
-        <w:rPr>
-          <w:rFonts w:ascii="Courier New" w:eastAsia="Times New Roman" w:hAnsi="Courier New" w:cs="Courier New"/>
-          <w:sz w:val="22"/>
-        </w:rPr>
-      </w:pPr>
-      <w:proofErr w:type="spellStart"/>
-      <w:r>
-        <w:rPr>
-          <w:rFonts w:ascii="Courier New" w:eastAsia="Times New Roman" w:hAnsi="Courier New" w:cs="Courier New"/>
-          <w:b/>
-          <w:bCs/>
-          <w:sz w:val="22"/>
-        </w:rPr>
-        <w:t>cp</w:t>
-      </w:r>
-      <w:proofErr w:type="spellEnd"/>
-      <w:r>
-        <w:rPr>
-          <w:rFonts w:ascii="Courier New" w:eastAsia="Times New Roman" w:hAnsi="Courier New" w:cs="Courier New"/>
-          <w:sz w:val="22"/>
-        </w:rPr>
-        <w:t xml:space="preserve"> file3 file4 dir1</w:t>
-      </w:r>
-    </w:p>
-    <w:p>
-      <w:pPr>
-        <w:spacing w:before="100" w:beforeAutospacing="1" w:after="100" w:afterAutospacing="1"/>
-        <w:ind w:left="720"/>
-        <w:contextualSpacing/>
-        <w:rPr>
-          <w:rFonts w:asciiTheme="minorHAnsi" w:eastAsia="Times New Roman" w:hAnsiTheme="minorHAnsi" w:cs="Times New Roman"/>
-          <w:sz w:val="22"/>
-        </w:rPr>
-      </w:pPr>
-      <w:r>
-        <w:rPr>
-          <w:rFonts w:asciiTheme="minorHAnsi" w:eastAsia="Times New Roman" w:hAnsiTheme="minorHAnsi" w:cs="Times New Roman"/>
-          <w:sz w:val="22"/>
-        </w:rPr>
-        <w:t xml:space="preserve">creates copies of </w:t>
-      </w:r>
-      <w:r>
-        <w:rPr>
-          <w:rFonts w:asciiTheme="minorHAnsi" w:eastAsia="Times New Roman" w:hAnsiTheme="minorHAnsi" w:cs="Courier New"/>
-          <w:sz w:val="22"/>
-        </w:rPr>
-        <w:t>file3</w:t>
-      </w:r>
-      <w:r>
-        <w:rPr>
-          <w:rFonts w:asciiTheme="minorHAnsi" w:eastAsia="Times New Roman" w:hAnsiTheme="minorHAnsi" w:cs="Times New Roman"/>
-          <w:sz w:val="22"/>
-        </w:rPr>
-        <w:t xml:space="preserve"> and </w:t>
-      </w:r>
-      <w:r>
-        <w:rPr>
-          <w:rFonts w:asciiTheme="minorHAnsi" w:eastAsia="Times New Roman" w:hAnsiTheme="minorHAnsi" w:cs="Courier New"/>
-          <w:sz w:val="22"/>
-        </w:rPr>
-        <w:t>file4</w:t>
-      </w:r>
-      <w:r>
-        <w:rPr>
-          <w:rFonts w:asciiTheme="minorHAnsi" w:eastAsia="Times New Roman" w:hAnsiTheme="minorHAnsi" w:cs="Times New Roman"/>
-          <w:sz w:val="22"/>
-        </w:rPr>
-        <w:t xml:space="preserve"> (with the same names), within the directory </w:t>
-      </w:r>
-      <w:r>
-        <w:rPr>
-          <w:rFonts w:asciiTheme="minorHAnsi" w:eastAsia="Times New Roman" w:hAnsiTheme="minorHAnsi" w:cs="Courier New"/>
-          <w:sz w:val="22"/>
-        </w:rPr>
-        <w:t>dir1</w:t>
-      </w:r>
-      <w:r>
-        <w:rPr>
-          <w:rFonts w:asciiTheme="minorHAnsi" w:eastAsia="Times New Roman" w:hAnsiTheme="minorHAnsi" w:cs="Times New Roman"/>
-          <w:sz w:val="22"/>
-        </w:rPr>
-        <w:t xml:space="preserve">. </w:t>
-      </w:r>
-      <w:r>
-        <w:rPr>
-          <w:rFonts w:asciiTheme="minorHAnsi" w:eastAsia="Times New Roman" w:hAnsiTheme="minorHAnsi" w:cs="Courier New"/>
-          <w:sz w:val="22"/>
-        </w:rPr>
-        <w:t>dir1</w:t>
-      </w:r>
-      <w:r>
-        <w:rPr>
-          <w:rFonts w:asciiTheme="minorHAnsi" w:eastAsia="Times New Roman" w:hAnsiTheme="minorHAnsi" w:cs="Times New Roman"/>
-          <w:sz w:val="22"/>
-        </w:rPr>
-        <w:t xml:space="preserve"> must already exist for the copying to succeed.</w:t>
-      </w:r>
-    </w:p>
-    <w:p>
-      <w:pPr>
-        <w:spacing w:before="100" w:beforeAutospacing="1" w:after="100" w:afterAutospacing="1"/>
-        <w:contextualSpacing/>
-        <w:rPr>
-          <w:rFonts w:ascii="Courier New" w:eastAsia="Times New Roman" w:hAnsi="Courier New" w:cs="Courier New"/>
-          <w:sz w:val="22"/>
-        </w:rPr>
-      </w:pPr>
-      <w:proofErr w:type="spellStart"/>
-      <w:r>
-        <w:rPr>
-          <w:rFonts w:ascii="Courier New" w:eastAsia="Times New Roman" w:hAnsi="Courier New" w:cs="Courier New"/>
-          <w:b/>
-          <w:bCs/>
-          <w:sz w:val="22"/>
-        </w:rPr>
-        <w:t>cp</w:t>
-      </w:r>
-      <w:proofErr w:type="spellEnd"/>
-      <w:r>
-        <w:rPr>
-          <w:rFonts w:ascii="Courier New" w:eastAsia="Times New Roman" w:hAnsi="Courier New" w:cs="Courier New"/>
-          <w:b/>
-          <w:bCs/>
-          <w:sz w:val="22"/>
-        </w:rPr>
-        <w:t xml:space="preserve"> -r</w:t>
-      </w:r>
-      <w:r>
-        <w:rPr>
-          <w:rFonts w:ascii="Courier New" w:eastAsia="Times New Roman" w:hAnsi="Courier New" w:cs="Courier New"/>
-          <w:sz w:val="22"/>
-        </w:rPr>
-        <w:t xml:space="preserve"> dir2 dir3</w:t>
-      </w:r>
-    </w:p>
-    <w:p>
-      <w:pPr>
-        <w:spacing w:before="100" w:beforeAutospacing="1" w:after="100" w:afterAutospacing="1"/>
-        <w:ind w:left="720"/>
-        <w:contextualSpacing/>
-        <w:rPr>
-          <w:rFonts w:asciiTheme="minorHAnsi" w:eastAsia="Times New Roman" w:hAnsiTheme="minorHAnsi" w:cs="Times New Roman"/>
-          <w:sz w:val="22"/>
-        </w:rPr>
-      </w:pPr>
-      <w:r>
-        <w:rPr>
-          <w:rFonts w:asciiTheme="minorHAnsi" w:eastAsia="Times New Roman" w:hAnsiTheme="minorHAnsi" w:cs="Times New Roman"/>
-          <w:sz w:val="22"/>
-        </w:rPr>
-        <w:t xml:space="preserve">recursively copies the directory </w:t>
-      </w:r>
-      <w:r>
-        <w:rPr>
-          <w:rFonts w:asciiTheme="minorHAnsi" w:eastAsia="Times New Roman" w:hAnsiTheme="minorHAnsi" w:cs="Courier New"/>
+        <w:t xml:space="preserve">, and the contents and </w:t>
+      </w:r>
+      <w:r>
+        <w:rPr>
+          <w:rFonts w:asciiTheme="minorHAnsi" w:eastAsia="Times New Roman" w:hAnsiTheme="minorHAnsi" w:cs="Times New Roman"/>
+          <w:sz w:val="22"/>
+        </w:rPr>
+        <w:lastRenderedPageBreak/>
+        <w:t xml:space="preserve">subdirectories of </w:t>
+      </w:r>
+      <w:r>
+        <w:rPr>
+          <w:rFonts w:ascii="Courier New" w:eastAsia="Times New Roman" w:hAnsi="Courier New" w:cs="Courier New"/>
           <w:sz w:val="22"/>
         </w:rPr>
         <w:t>dir2</w:t>
@@ -2367,11 +2561,11 @@
           <w:rFonts w:asciiTheme="minorHAnsi" w:eastAsia="Times New Roman" w:hAnsiTheme="minorHAnsi" w:cs="Times New Roman"/>
           <w:sz w:val="22"/>
         </w:rPr>
-        <w:t xml:space="preserve">, together with its contents and subdirectories, to the directory </w:t>
-      </w:r>
-      <w:r>
-        <w:rPr>
-          <w:rFonts w:asciiTheme="minorHAnsi" w:eastAsia="Times New Roman" w:hAnsiTheme="minorHAnsi" w:cs="Courier New"/>
+        <w:t xml:space="preserve"> are recreated within it. If </w:t>
+      </w:r>
+      <w:r>
+        <w:rPr>
+          <w:rFonts w:ascii="Courier New" w:eastAsia="Times New Roman" w:hAnsi="Courier New" w:cs="Courier New"/>
           <w:sz w:val="22"/>
         </w:rPr>
         <w:t>dir3</w:t>
@@ -2381,43 +2575,11 @@
           <w:rFonts w:asciiTheme="minorHAnsi" w:eastAsia="Times New Roman" w:hAnsiTheme="minorHAnsi" w:cs="Times New Roman"/>
           <w:sz w:val="22"/>
         </w:rPr>
-        <w:t xml:space="preserve">. If </w:t>
-      </w:r>
-      <w:r>
-        <w:rPr>
-          <w:rFonts w:asciiTheme="minorHAnsi" w:eastAsia="Times New Roman" w:hAnsiTheme="minorHAnsi" w:cs="Courier New"/>
-          <w:sz w:val="22"/>
-        </w:rPr>
-        <w:t>dir3</w:t>
-      </w:r>
-      <w:r>
-        <w:rPr>
-          <w:rFonts w:asciiTheme="minorHAnsi" w:eastAsia="Times New Roman" w:hAnsiTheme="minorHAnsi" w:cs="Times New Roman"/>
-          <w:sz w:val="22"/>
-        </w:rPr>
-        <w:t xml:space="preserve"> does not already exist, it is created by </w:t>
-      </w:r>
-      <w:proofErr w:type="spellStart"/>
-      <w:r>
-        <w:rPr>
-          <w:rFonts w:asciiTheme="minorHAnsi" w:eastAsia="Times New Roman" w:hAnsiTheme="minorHAnsi" w:cs="Courier New"/>
-          <w:b/>
-          <w:bCs/>
-          <w:sz w:val="22"/>
-        </w:rPr>
-        <w:t>cp</w:t>
-      </w:r>
-      <w:proofErr w:type="spellEnd"/>
-      <w:r>
-        <w:rPr>
-          <w:rFonts w:asciiTheme="minorHAnsi" w:eastAsia="Times New Roman" w:hAnsiTheme="minorHAnsi" w:cs="Times New Roman"/>
-          <w:sz w:val="22"/>
-        </w:rPr>
-        <w:t xml:space="preserve">, and the contents and subdirectories of </w:t>
-      </w:r>
-      <w:r>
-        <w:rPr>
-          <w:rFonts w:asciiTheme="minorHAnsi" w:eastAsia="Times New Roman" w:hAnsiTheme="minorHAnsi" w:cs="Courier New"/>
+        <w:t xml:space="preserve"> does exist, a subdirectory called </w:t>
+      </w:r>
+      <w:r>
+        <w:rPr>
+          <w:rFonts w:ascii="Courier New" w:eastAsia="Times New Roman" w:hAnsi="Courier New" w:cs="Courier New"/>
           <w:sz w:val="22"/>
         </w:rPr>
         <w:t>dir2</w:t>
@@ -2427,39 +2589,11 @@
           <w:rFonts w:asciiTheme="minorHAnsi" w:eastAsia="Times New Roman" w:hAnsiTheme="minorHAnsi" w:cs="Times New Roman"/>
           <w:sz w:val="22"/>
         </w:rPr>
-        <w:t xml:space="preserve"> are recreated within it. If </w:t>
-      </w:r>
-      <w:r>
-        <w:rPr>
-          <w:rFonts w:asciiTheme="minorHAnsi" w:eastAsia="Times New Roman" w:hAnsiTheme="minorHAnsi" w:cs="Courier New"/>
-          <w:sz w:val="22"/>
-        </w:rPr>
-        <w:t>dir3</w:t>
-      </w:r>
-      <w:r>
-        <w:rPr>
-          <w:rFonts w:asciiTheme="minorHAnsi" w:eastAsia="Times New Roman" w:hAnsiTheme="minorHAnsi" w:cs="Times New Roman"/>
-          <w:sz w:val="22"/>
-        </w:rPr>
-        <w:t xml:space="preserve"> does exist, a subdirectory called </w:t>
-      </w:r>
-      <w:r>
-        <w:rPr>
-          <w:rFonts w:asciiTheme="minorHAnsi" w:eastAsia="Times New Roman" w:hAnsiTheme="minorHAnsi" w:cs="Courier New"/>
-          <w:sz w:val="22"/>
-        </w:rPr>
-        <w:t>dir2</w:t>
-      </w:r>
-      <w:r>
-        <w:rPr>
-          <w:rFonts w:asciiTheme="minorHAnsi" w:eastAsia="Times New Roman" w:hAnsiTheme="minorHAnsi" w:cs="Times New Roman"/>
-          <w:sz w:val="22"/>
-        </w:rPr>
         <w:t xml:space="preserve"> is created within it, containing a copy of all the contents of the original </w:t>
       </w:r>
       <w:r>
         <w:rPr>
-          <w:rFonts w:asciiTheme="minorHAnsi" w:eastAsia="Times New Roman" w:hAnsiTheme="minorHAnsi" w:cs="Courier New"/>
+          <w:rFonts w:ascii="Courier New" w:eastAsia="Times New Roman" w:hAnsi="Courier New" w:cs="Courier New"/>
           <w:sz w:val="22"/>
         </w:rPr>
         <w:t>dir2</w:t>
@@ -2507,7 +2641,6 @@
           <w:sz w:val="28"/>
           <w:szCs w:val="28"/>
         </w:rPr>
-        <w:lastRenderedPageBreak/>
         <w:t>date</w:t>
       </w:r>
       <w:bookmarkEnd w:id="4"/>
@@ -2539,7 +2672,7 @@
         <w:spacing w:before="100" w:beforeAutospacing="1" w:after="100" w:afterAutospacing="1"/>
         <w:contextualSpacing/>
         <w:rPr>
-          <w:rFonts w:asciiTheme="minorHAnsi" w:eastAsia="Times New Roman" w:hAnsiTheme="minorHAnsi" w:cs="Times New Roman"/>
+          <w:rFonts w:ascii="Courier New" w:eastAsia="Times New Roman" w:hAnsi="Courier New" w:cs="Courier New"/>
           <w:sz w:val="22"/>
         </w:rPr>
       </w:pPr>
@@ -2568,27 +2701,75 @@
       </w:r>
       <w:r>
         <w:rPr>
+          <w:rFonts w:ascii="Courier New" w:eastAsia="Times New Roman" w:hAnsi="Courier New" w:cs="Courier New"/>
+          <w:sz w:val="22"/>
+        </w:rPr>
+        <w:t>Wed Jan 30 11:27:50 GMT 2008</w:t>
+      </w:r>
+    </w:p>
+    <w:p>
+      <w:pPr>
+        <w:spacing w:before="100" w:beforeAutospacing="1" w:after="100" w:afterAutospacing="1"/>
+        <w:contextualSpacing/>
+        <w:rPr>
+          <w:rFonts w:ascii="Courier New" w:eastAsia="Times New Roman" w:hAnsi="Courier New" w:cs="Courier New"/>
+          <w:sz w:val="22"/>
+        </w:rPr>
+      </w:pPr>
+      <w:r>
+        <w:rPr>
+          <w:rFonts w:asciiTheme="minorHAnsi" w:eastAsia="Times New Roman" w:hAnsiTheme="minorHAnsi" w:cs="Times New Roman"/>
+          <w:sz w:val="22"/>
+        </w:rPr>
+        <w:t xml:space="preserve">It is possible to alter the format of the output from </w:t>
+      </w:r>
+      <w:r>
+        <w:rPr>
+          <w:rFonts w:asciiTheme="minorHAnsi" w:eastAsia="Times New Roman" w:hAnsiTheme="minorHAnsi" w:cs="Times New Roman"/>
+          <w:b/>
+          <w:sz w:val="22"/>
+        </w:rPr>
+        <w:t>date</w:t>
+      </w:r>
+      <w:r>
+        <w:rPr>
+          <w:rFonts w:asciiTheme="minorHAnsi" w:eastAsia="Times New Roman" w:hAnsiTheme="minorHAnsi" w:cs="Times New Roman"/>
+          <w:sz w:val="22"/>
+        </w:rPr>
+        <w:t>. For example, using the command line</w:t>
+      </w:r>
+      <w:r>
+        <w:rPr>
+          <w:rFonts w:asciiTheme="minorHAnsi" w:eastAsia="Times New Roman" w:hAnsiTheme="minorHAnsi" w:cs="Times New Roman"/>
+          <w:sz w:val="22"/>
+        </w:rPr>
+        <w:br/>
+      </w:r>
+      <w:r>
+        <w:rPr>
+          <w:rFonts w:ascii="Courier New" w:eastAsia="Times New Roman" w:hAnsi="Courier New" w:cs="Courier New"/>
+          <w:b/>
+          <w:bCs/>
+          <w:sz w:val="22"/>
+        </w:rPr>
+        <w:t>date '+The date is %d/%m/%y, and the time is %H:%M:%S.'</w:t>
+      </w:r>
+    </w:p>
+    <w:p>
+      <w:pPr>
+        <w:spacing w:before="100" w:beforeAutospacing="1" w:after="100" w:afterAutospacing="1"/>
+        <w:contextualSpacing/>
+        <w:rPr>
           <w:rFonts w:asciiTheme="minorHAnsi" w:eastAsia="Times New Roman" w:hAnsiTheme="minorHAnsi" w:cs="Courier New"/>
           <w:sz w:val="22"/>
         </w:rPr>
-        <w:t>Wed Jan 30 11:27:50 GMT 2008</w:t>
-      </w:r>
-    </w:p>
-    <w:p>
-      <w:pPr>
-        <w:spacing w:before="100" w:beforeAutospacing="1" w:after="100" w:afterAutospacing="1"/>
-        <w:contextualSpacing/>
-        <w:rPr>
-          <w:rFonts w:ascii="Courier New" w:eastAsia="Times New Roman" w:hAnsi="Courier New" w:cs="Courier New"/>
-          <w:sz w:val="22"/>
-        </w:rPr>
-      </w:pPr>
-      <w:r>
-        <w:rPr>
-          <w:rFonts w:asciiTheme="minorHAnsi" w:eastAsia="Times New Roman" w:hAnsiTheme="minorHAnsi" w:cs="Times New Roman"/>
-          <w:sz w:val="22"/>
-        </w:rPr>
-        <w:t>It is possible to alter the format of the output from date. For example, using the command line</w:t>
+      </w:pPr>
+      <w:r>
+        <w:rPr>
+          <w:rFonts w:asciiTheme="minorHAnsi" w:eastAsia="Times New Roman" w:hAnsiTheme="minorHAnsi" w:cs="Times New Roman"/>
+          <w:sz w:val="22"/>
+        </w:rPr>
+        <w:t>at exactly 11.30am on 30th January 2008, would produce the output</w:t>
       </w:r>
       <w:r>
         <w:rPr>
@@ -2600,42 +2781,16 @@
       <w:r>
         <w:rPr>
           <w:rFonts w:ascii="Courier New" w:eastAsia="Times New Roman" w:hAnsi="Courier New" w:cs="Courier New"/>
-          <w:b/>
-          <w:bCs/>
-          <w:sz w:val="22"/>
-        </w:rPr>
-        <w:t>date '+The date is %d/%m/%y, and the time is %H:%M:%S.'</w:t>
-      </w:r>
-    </w:p>
-    <w:p>
-      <w:pPr>
-        <w:spacing w:before="100" w:beforeAutospacing="1" w:after="100" w:afterAutospacing="1"/>
-        <w:contextualSpacing/>
+          <w:sz w:val="22"/>
+        </w:rPr>
+        <w:t>The date is 30/01/08, and the time is 11:30:00</w:t>
+      </w:r>
+      <w:r>
         <w:rPr>
           <w:rFonts w:asciiTheme="minorHAnsi" w:eastAsia="Times New Roman" w:hAnsiTheme="minorHAnsi" w:cs="Courier New"/>
           <w:sz w:val="22"/>
         </w:rPr>
-      </w:pPr>
-      <w:r>
-        <w:rPr>
-          <w:rFonts w:asciiTheme="minorHAnsi" w:eastAsia="Times New Roman" w:hAnsiTheme="minorHAnsi" w:cs="Times New Roman"/>
-          <w:sz w:val="22"/>
-        </w:rPr>
-        <w:t>at exactly 11.30am on 30th January 2008, would produce the output</w:t>
-      </w:r>
-      <w:r>
-        <w:rPr>
-          <w:rFonts w:asciiTheme="minorHAnsi" w:eastAsia="Times New Roman" w:hAnsiTheme="minorHAnsi" w:cs="Times New Roman"/>
-          <w:sz w:val="22"/>
-        </w:rPr>
-        <w:br/>
-      </w:r>
-      <w:r>
-        <w:rPr>
-          <w:rFonts w:asciiTheme="minorHAnsi" w:eastAsia="Times New Roman" w:hAnsiTheme="minorHAnsi" w:cs="Courier New"/>
-          <w:sz w:val="22"/>
-        </w:rPr>
-        <w:t>The date is 30/01/08, and the time is 11:30:00.</w:t>
+        <w:t>.</w:t>
       </w:r>
     </w:p>
     <w:p>
@@ -2765,7 +2920,21 @@
           <w:rFonts w:asciiTheme="minorHAnsi" w:eastAsia="Times New Roman" w:hAnsiTheme="minorHAnsi" w:cs="Times New Roman"/>
           <w:sz w:val="22"/>
         </w:rPr>
-        <w:t>prints the first ten lines of file1.  The number of lines to be printed can be modified, such as the following command:</w:t>
+        <w:t xml:space="preserve">prints the first ten lines of </w:t>
+      </w:r>
+      <w:r>
+        <w:rPr>
+          <w:rFonts w:ascii="Courier New" w:eastAsia="Times New Roman" w:hAnsi="Courier New" w:cs="Courier New"/>
+          <w:sz w:val="22"/>
+        </w:rPr>
+        <w:t>file1</w:t>
+      </w:r>
+      <w:r>
+        <w:rPr>
+          <w:rFonts w:asciiTheme="minorHAnsi" w:eastAsia="Times New Roman" w:hAnsiTheme="minorHAnsi" w:cs="Times New Roman"/>
+          <w:sz w:val="22"/>
+        </w:rPr>
+        <w:t>.  The number of lines to be printed can be modified, such as the following command:</w:t>
       </w:r>
     </w:p>
     <w:p>
@@ -2809,7 +2978,21 @@
           <w:rFonts w:asciiTheme="minorHAnsi" w:eastAsia="Times New Roman" w:hAnsiTheme="minorHAnsi" w:cs="Times New Roman"/>
           <w:sz w:val="22"/>
         </w:rPr>
-        <w:t>which will print the first five lines of file1.  The tail command has similar behavior.</w:t>
+        <w:t xml:space="preserve">which will print the first five lines of </w:t>
+      </w:r>
+      <w:r>
+        <w:rPr>
+          <w:rFonts w:ascii="Courier New" w:eastAsia="Times New Roman" w:hAnsi="Courier New" w:cs="Courier New"/>
+          <w:sz w:val="22"/>
+        </w:rPr>
+        <w:t>file1</w:t>
+      </w:r>
+      <w:r>
+        <w:rPr>
+          <w:rFonts w:asciiTheme="minorHAnsi" w:eastAsia="Times New Roman" w:hAnsiTheme="minorHAnsi" w:cs="Times New Roman"/>
+          <w:sz w:val="22"/>
+        </w:rPr>
+        <w:t>.  The tail command has similar behavior.</w:t>
       </w:r>
     </w:p>
     <w:p>
@@ -3146,7 +3329,97 @@
       </w:r>
       <w:r>
         <w:rPr>
+          <w:rFonts w:ascii="Courier New" w:eastAsia="Times New Roman" w:hAnsi="Courier New" w:cs="Courier New"/>
+          <w:sz w:val="22"/>
+        </w:rPr>
+        <w:t>dir1</w:t>
+      </w:r>
+      <w:r>
+        <w:rPr>
+          <w:rFonts w:asciiTheme="minorHAnsi" w:eastAsia="Times New Roman" w:hAnsiTheme="minorHAnsi" w:cs="Times New Roman"/>
+          <w:sz w:val="22"/>
+        </w:rPr>
+        <w:t xml:space="preserve">, (excluding files whose names begin </w:t>
+      </w:r>
+      <w:proofErr w:type="gramStart"/>
+      <w:r>
+        <w:rPr>
+          <w:rFonts w:asciiTheme="minorHAnsi" w:eastAsia="Times New Roman" w:hAnsiTheme="minorHAnsi" w:cs="Times New Roman"/>
+          <w:sz w:val="22"/>
+        </w:rPr>
+        <w:t>with .</w:t>
+      </w:r>
+      <w:proofErr w:type="gramEnd"/>
+      <w:r>
+        <w:rPr>
+          <w:rFonts w:asciiTheme="minorHAnsi" w:eastAsia="Times New Roman" w:hAnsiTheme="minorHAnsi" w:cs="Times New Roman"/>
+          <w:sz w:val="22"/>
+        </w:rPr>
+        <w:t xml:space="preserve"> ). If no directory is named, </w:t>
+      </w:r>
+      <w:r>
+        <w:rPr>
           <w:rFonts w:asciiTheme="minorHAnsi" w:eastAsia="Times New Roman" w:hAnsiTheme="minorHAnsi" w:cs="Courier New"/>
+          <w:b/>
+          <w:bCs/>
+          <w:sz w:val="22"/>
+        </w:rPr>
+        <w:t>ls</w:t>
+      </w:r>
+      <w:r>
+        <w:rPr>
+          <w:rFonts w:asciiTheme="minorHAnsi" w:eastAsia="Times New Roman" w:hAnsiTheme="minorHAnsi" w:cs="Times New Roman"/>
+          <w:sz w:val="22"/>
+        </w:rPr>
+        <w:t xml:space="preserve"> lists the contents of the current directory.</w:t>
+      </w:r>
+    </w:p>
+    <w:p>
+      <w:pPr>
+        <w:spacing w:before="100" w:beforeAutospacing="1" w:after="100" w:afterAutospacing="1"/>
+        <w:contextualSpacing/>
+        <w:rPr>
+          <w:rFonts w:ascii="Courier New" w:eastAsia="Times New Roman" w:hAnsi="Courier New" w:cs="Courier New"/>
+          <w:sz w:val="22"/>
+        </w:rPr>
+      </w:pPr>
+      <w:r>
+        <w:rPr>
+          <w:rFonts w:ascii="Courier New" w:eastAsia="Times New Roman" w:hAnsi="Courier New" w:cs="Courier New"/>
+          <w:b/>
+          <w:bCs/>
+          <w:sz w:val="22"/>
+        </w:rPr>
+        <w:t>ls</w:t>
+      </w:r>
+      <w:r>
+        <w:rPr>
+          <w:rFonts w:ascii="Courier New" w:eastAsia="Times New Roman" w:hAnsi="Courier New" w:cs="Courier New"/>
+          <w:sz w:val="22"/>
+        </w:rPr>
+        <w:t xml:space="preserve"> -R dir1</w:t>
+      </w:r>
+    </w:p>
+    <w:p>
+      <w:pPr>
+        <w:spacing w:before="100" w:beforeAutospacing="1" w:after="100" w:afterAutospacing="1"/>
+        <w:ind w:left="720"/>
+        <w:contextualSpacing/>
+        <w:rPr>
+          <w:rFonts w:asciiTheme="minorHAnsi" w:eastAsia="Times New Roman" w:hAnsiTheme="minorHAnsi" w:cs="Times New Roman"/>
+          <w:sz w:val="22"/>
+        </w:rPr>
+      </w:pPr>
+      <w:r>
+        <w:rPr>
+          <w:rFonts w:asciiTheme="minorHAnsi" w:eastAsia="Times New Roman" w:hAnsiTheme="minorHAnsi" w:cs="Times New Roman"/>
+          <w:sz w:val="22"/>
+        </w:rPr>
+        <w:t xml:space="preserve">also lists the contents of any subdirectories </w:t>
+      </w:r>
+      <w:r>
+        <w:rPr>
+          <w:rFonts w:ascii="Courier New" w:eastAsia="Times New Roman" w:hAnsi="Courier New" w:cs="Courier New"/>
           <w:sz w:val="22"/>
         </w:rPr>
         <w:t>dir1</w:t>
@@ -3156,7 +3429,65 @@
           <w:rFonts w:asciiTheme="minorHAnsi" w:eastAsia="Times New Roman" w:hAnsiTheme="minorHAnsi" w:cs="Times New Roman"/>
           <w:sz w:val="22"/>
         </w:rPr>
-        <w:t xml:space="preserve">, (excluding files whose names begin </w:t>
+        <w:t xml:space="preserve"> contains.</w:t>
+      </w:r>
+    </w:p>
+    <w:p>
+      <w:pPr>
+        <w:spacing w:before="100" w:beforeAutospacing="1" w:after="100" w:afterAutospacing="1"/>
+        <w:contextualSpacing/>
+        <w:rPr>
+          <w:rFonts w:ascii="Courier New" w:eastAsia="Times New Roman" w:hAnsi="Courier New" w:cs="Courier New"/>
+          <w:sz w:val="22"/>
+        </w:rPr>
+      </w:pPr>
+      <w:r>
+        <w:rPr>
+          <w:rFonts w:ascii="Courier New" w:eastAsia="Times New Roman" w:hAnsi="Courier New" w:cs="Courier New"/>
+          <w:b/>
+          <w:bCs/>
+          <w:sz w:val="22"/>
+        </w:rPr>
+        <w:t>ls</w:t>
+      </w:r>
+      <w:r>
+        <w:rPr>
+          <w:rFonts w:ascii="Courier New" w:eastAsia="Times New Roman" w:hAnsi="Courier New" w:cs="Courier New"/>
+          <w:sz w:val="22"/>
+        </w:rPr>
+        <w:t xml:space="preserve"> -a dir1</w:t>
+      </w:r>
+    </w:p>
+    <w:p>
+      <w:pPr>
+        <w:spacing w:before="100" w:beforeAutospacing="1" w:after="100" w:afterAutospacing="1"/>
+        <w:ind w:left="720"/>
+        <w:contextualSpacing/>
+        <w:rPr>
+          <w:rFonts w:asciiTheme="minorHAnsi" w:eastAsia="Times New Roman" w:hAnsiTheme="minorHAnsi" w:cs="Times New Roman"/>
+          <w:sz w:val="22"/>
+        </w:rPr>
+      </w:pPr>
+      <w:r>
+        <w:rPr>
+          <w:rFonts w:asciiTheme="minorHAnsi" w:eastAsia="Times New Roman" w:hAnsiTheme="minorHAnsi" w:cs="Times New Roman"/>
+          <w:sz w:val="22"/>
+        </w:rPr>
+        <w:t xml:space="preserve">will list the contents of </w:t>
+      </w:r>
+      <w:r>
+        <w:rPr>
+          <w:rFonts w:ascii="Courier New" w:eastAsia="Times New Roman" w:hAnsi="Courier New" w:cs="Courier New"/>
+          <w:sz w:val="22"/>
+        </w:rPr>
+        <w:t>dir1</w:t>
+      </w:r>
+      <w:r>
+        <w:rPr>
+          <w:rFonts w:asciiTheme="minorHAnsi" w:eastAsia="Times New Roman" w:hAnsiTheme="minorHAnsi" w:cs="Times New Roman"/>
+          <w:sz w:val="22"/>
+        </w:rPr>
+        <w:t xml:space="preserve">, (including files whose names begin </w:t>
       </w:r>
       <w:proofErr w:type="gramStart"/>
       <w:r>
@@ -3172,11 +3503,21 @@
           <w:rFonts w:asciiTheme="minorHAnsi" w:eastAsia="Times New Roman" w:hAnsiTheme="minorHAnsi" w:cs="Times New Roman"/>
           <w:sz w:val="22"/>
         </w:rPr>
-        <w:t xml:space="preserve"> ). If no directory is named, </w:t>
-      </w:r>
-      <w:r>
-        <w:rPr>
-          <w:rFonts w:asciiTheme="minorHAnsi" w:eastAsia="Times New Roman" w:hAnsiTheme="minorHAnsi" w:cs="Courier New"/>
+        <w:t xml:space="preserve"> ).</w:t>
+      </w:r>
+    </w:p>
+    <w:p>
+      <w:pPr>
+        <w:spacing w:before="100" w:beforeAutospacing="1" w:after="100" w:afterAutospacing="1"/>
+        <w:contextualSpacing/>
+        <w:rPr>
+          <w:rFonts w:ascii="Courier New" w:eastAsia="Times New Roman" w:hAnsi="Courier New" w:cs="Courier New"/>
+          <w:sz w:val="22"/>
+        </w:rPr>
+      </w:pPr>
+      <w:r>
+        <w:rPr>
+          <w:rFonts w:ascii="Courier New" w:eastAsia="Times New Roman" w:hAnsi="Courier New" w:cs="Courier New"/>
           <w:b/>
           <w:bCs/>
           <w:sz w:val="22"/>
@@ -3185,11 +3526,72 @@
       </w:r>
       <w:r>
         <w:rPr>
-          <w:rFonts w:asciiTheme="minorHAnsi" w:eastAsia="Times New Roman" w:hAnsiTheme="minorHAnsi" w:cs="Times New Roman"/>
-          <w:sz w:val="22"/>
-        </w:rPr>
-        <w:t xml:space="preserve"> lists the contents of the current directory.</w:t>
-      </w:r>
+          <w:rFonts w:ascii="Courier New" w:eastAsia="Times New Roman" w:hAnsi="Courier New" w:cs="Courier New"/>
+          <w:sz w:val="22"/>
+        </w:rPr>
+        <w:t xml:space="preserve"> -l file1</w:t>
+      </w:r>
+    </w:p>
+    <w:p>
+      <w:pPr>
+        <w:spacing w:before="100" w:beforeAutospacing="1" w:after="100" w:afterAutospacing="1"/>
+        <w:ind w:left="720"/>
+        <w:contextualSpacing/>
+        <w:rPr>
+          <w:rFonts w:asciiTheme="minorHAnsi" w:eastAsia="Times New Roman" w:hAnsiTheme="minorHAnsi" w:cs="Times New Roman"/>
+          <w:sz w:val="22"/>
+        </w:rPr>
+      </w:pPr>
+      <w:r>
+        <w:rPr>
+          <w:rFonts w:asciiTheme="minorHAnsi" w:eastAsia="Times New Roman" w:hAnsiTheme="minorHAnsi" w:cs="Times New Roman"/>
+          <w:sz w:val="22"/>
+        </w:rPr>
+        <w:lastRenderedPageBreak/>
+        <w:t xml:space="preserve">gives details of the access permissions for the file </w:t>
+      </w:r>
+      <w:r>
+        <w:rPr>
+          <w:rFonts w:ascii="Courier New" w:eastAsia="Times New Roman" w:hAnsi="Courier New" w:cs="Courier New"/>
+          <w:sz w:val="22"/>
+        </w:rPr>
+        <w:t>file1</w:t>
+      </w:r>
+      <w:r>
+        <w:rPr>
+          <w:rFonts w:asciiTheme="minorHAnsi" w:eastAsia="Times New Roman" w:hAnsiTheme="minorHAnsi" w:cs="Times New Roman"/>
+          <w:sz w:val="22"/>
+        </w:rPr>
+        <w:t xml:space="preserve">, its size in </w:t>
+      </w:r>
+      <w:proofErr w:type="spellStart"/>
+      <w:r>
+        <w:rPr>
+          <w:rFonts w:asciiTheme="minorHAnsi" w:eastAsia="Times New Roman" w:hAnsiTheme="minorHAnsi" w:cs="Times New Roman"/>
+          <w:sz w:val="22"/>
+        </w:rPr>
+        <w:t>kbytes</w:t>
+      </w:r>
+      <w:proofErr w:type="spellEnd"/>
+      <w:r>
+        <w:rPr>
+          <w:rFonts w:asciiTheme="minorHAnsi" w:eastAsia="Times New Roman" w:hAnsiTheme="minorHAnsi" w:cs="Times New Roman"/>
+          <w:sz w:val="22"/>
+        </w:rPr>
+        <w:t>, and the time it was last altered.</w:t>
+      </w:r>
+    </w:p>
+    <w:p>
+      <w:pPr>
+        <w:spacing w:before="100" w:beforeAutospacing="1" w:after="100" w:afterAutospacing="1"/>
+        <w:contextualSpacing/>
+        <w:rPr>
+          <w:rFonts w:ascii="Courier New" w:eastAsia="Times New Roman" w:hAnsi="Courier New" w:cs="Courier New"/>
+          <w:b/>
+          <w:bCs/>
+          <w:sz w:val="22"/>
+        </w:rPr>
+      </w:pPr>
     </w:p>
     <w:p>
       <w:pPr>
@@ -3214,7 +3616,7 @@
           <w:rFonts w:ascii="Courier New" w:eastAsia="Times New Roman" w:hAnsi="Courier New" w:cs="Courier New"/>
           <w:sz w:val="22"/>
         </w:rPr>
-        <w:t xml:space="preserve"> -R dir1</w:t>
+        <w:t xml:space="preserve"> -l dir1</w:t>
       </w:r>
     </w:p>
     <w:p>
@@ -3232,11 +3634,11 @@
           <w:rFonts w:asciiTheme="minorHAnsi" w:eastAsia="Times New Roman" w:hAnsiTheme="minorHAnsi" w:cs="Times New Roman"/>
           <w:sz w:val="22"/>
         </w:rPr>
-        <w:t xml:space="preserve">also lists the contents of any subdirectories </w:t>
-      </w:r>
-      <w:r>
-        <w:rPr>
-          <w:rFonts w:asciiTheme="minorHAnsi" w:eastAsia="Times New Roman" w:hAnsiTheme="minorHAnsi" w:cs="Courier New"/>
+        <w:t xml:space="preserve">gives such information on the contents of the directory </w:t>
+      </w:r>
+      <w:r>
+        <w:rPr>
+          <w:rFonts w:ascii="Courier New" w:eastAsia="Times New Roman" w:hAnsi="Courier New" w:cs="Courier New"/>
           <w:sz w:val="22"/>
         </w:rPr>
         <w:t>dir1</w:t>
@@ -3246,230 +3648,11 @@
           <w:rFonts w:asciiTheme="minorHAnsi" w:eastAsia="Times New Roman" w:hAnsiTheme="minorHAnsi" w:cs="Times New Roman"/>
           <w:sz w:val="22"/>
         </w:rPr>
-        <w:t xml:space="preserve"> contains.</w:t>
-      </w:r>
-    </w:p>
-    <w:p>
-      <w:pPr>
-        <w:spacing w:before="100" w:beforeAutospacing="1" w:after="100" w:afterAutospacing="1"/>
-        <w:contextualSpacing/>
-        <w:rPr>
-          <w:rFonts w:ascii="Courier New" w:eastAsia="Times New Roman" w:hAnsi="Courier New" w:cs="Courier New"/>
-          <w:sz w:val="22"/>
-        </w:rPr>
-      </w:pPr>
-      <w:r>
-        <w:rPr>
-          <w:rFonts w:ascii="Courier New" w:eastAsia="Times New Roman" w:hAnsi="Courier New" w:cs="Courier New"/>
-          <w:b/>
-          <w:bCs/>
-          <w:sz w:val="22"/>
-        </w:rPr>
-        <w:t>ls</w:t>
-      </w:r>
-      <w:r>
-        <w:rPr>
-          <w:rFonts w:ascii="Courier New" w:eastAsia="Times New Roman" w:hAnsi="Courier New" w:cs="Courier New"/>
-          <w:sz w:val="22"/>
-        </w:rPr>
-        <w:t xml:space="preserve"> -a dir1</w:t>
-      </w:r>
-    </w:p>
-    <w:p>
-      <w:pPr>
-        <w:spacing w:before="100" w:beforeAutospacing="1" w:after="100" w:afterAutospacing="1"/>
-        <w:ind w:left="720"/>
-        <w:contextualSpacing/>
-        <w:rPr>
-          <w:rFonts w:asciiTheme="minorHAnsi" w:eastAsia="Times New Roman" w:hAnsiTheme="minorHAnsi" w:cs="Times New Roman"/>
-          <w:sz w:val="22"/>
-        </w:rPr>
-      </w:pPr>
-      <w:r>
-        <w:rPr>
-          <w:rFonts w:asciiTheme="minorHAnsi" w:eastAsia="Times New Roman" w:hAnsiTheme="minorHAnsi" w:cs="Times New Roman"/>
-          <w:sz w:val="22"/>
-        </w:rPr>
-        <w:t xml:space="preserve">will list the contents of </w:t>
-      </w:r>
-      <w:r>
-        <w:rPr>
-          <w:rFonts w:asciiTheme="minorHAnsi" w:eastAsia="Times New Roman" w:hAnsiTheme="minorHAnsi" w:cs="Courier New"/>
-          <w:sz w:val="22"/>
-        </w:rPr>
-        <w:t>dir1</w:t>
-      </w:r>
-      <w:r>
-        <w:rPr>
-          <w:rFonts w:asciiTheme="minorHAnsi" w:eastAsia="Times New Roman" w:hAnsiTheme="minorHAnsi" w:cs="Times New Roman"/>
-          <w:sz w:val="22"/>
-        </w:rPr>
-        <w:t xml:space="preserve">, (including files whose names begin </w:t>
-      </w:r>
-      <w:proofErr w:type="gramStart"/>
-      <w:r>
-        <w:rPr>
-          <w:rFonts w:asciiTheme="minorHAnsi" w:eastAsia="Times New Roman" w:hAnsiTheme="minorHAnsi" w:cs="Times New Roman"/>
-          <w:sz w:val="22"/>
-        </w:rPr>
-        <w:t>with .</w:t>
-      </w:r>
-      <w:proofErr w:type="gramEnd"/>
-      <w:r>
-        <w:rPr>
-          <w:rFonts w:asciiTheme="minorHAnsi" w:eastAsia="Times New Roman" w:hAnsiTheme="minorHAnsi" w:cs="Times New Roman"/>
-          <w:sz w:val="22"/>
-        </w:rPr>
-        <w:t xml:space="preserve"> ).</w:t>
-      </w:r>
-    </w:p>
-    <w:p>
-      <w:pPr>
-        <w:spacing w:before="100" w:beforeAutospacing="1" w:after="100" w:afterAutospacing="1"/>
-        <w:contextualSpacing/>
-        <w:rPr>
-          <w:rFonts w:ascii="Courier New" w:eastAsia="Times New Roman" w:hAnsi="Courier New" w:cs="Courier New"/>
-          <w:sz w:val="22"/>
-        </w:rPr>
-      </w:pPr>
-      <w:r>
-        <w:rPr>
-          <w:rFonts w:ascii="Courier New" w:eastAsia="Times New Roman" w:hAnsi="Courier New" w:cs="Courier New"/>
-          <w:b/>
-          <w:bCs/>
-          <w:sz w:val="22"/>
-        </w:rPr>
-        <w:t>ls</w:t>
-      </w:r>
-      <w:r>
-        <w:rPr>
-          <w:rFonts w:ascii="Courier New" w:eastAsia="Times New Roman" w:hAnsi="Courier New" w:cs="Courier New"/>
-          <w:sz w:val="22"/>
-        </w:rPr>
-        <w:t xml:space="preserve"> -l file1</w:t>
-      </w:r>
-    </w:p>
-    <w:p>
-      <w:pPr>
-        <w:spacing w:before="100" w:beforeAutospacing="1" w:after="100" w:afterAutospacing="1"/>
-        <w:ind w:left="720"/>
-        <w:contextualSpacing/>
-        <w:rPr>
-          <w:rFonts w:asciiTheme="minorHAnsi" w:eastAsia="Times New Roman" w:hAnsiTheme="minorHAnsi" w:cs="Times New Roman"/>
-          <w:sz w:val="22"/>
-        </w:rPr>
-      </w:pPr>
-      <w:r>
-        <w:rPr>
-          <w:rFonts w:asciiTheme="minorHAnsi" w:eastAsia="Times New Roman" w:hAnsiTheme="minorHAnsi" w:cs="Times New Roman"/>
-          <w:sz w:val="22"/>
-        </w:rPr>
-        <w:t xml:space="preserve">gives details of the access permissions for the file </w:t>
-      </w:r>
-      <w:r>
-        <w:rPr>
-          <w:rFonts w:asciiTheme="minorHAnsi" w:eastAsia="Times New Roman" w:hAnsiTheme="minorHAnsi" w:cs="Courier New"/>
-          <w:sz w:val="22"/>
-        </w:rPr>
-        <w:t>file1</w:t>
-      </w:r>
-      <w:r>
-        <w:rPr>
-          <w:rFonts w:asciiTheme="minorHAnsi" w:eastAsia="Times New Roman" w:hAnsiTheme="minorHAnsi" w:cs="Times New Roman"/>
-          <w:sz w:val="22"/>
-        </w:rPr>
-        <w:t xml:space="preserve">, its size in </w:t>
-      </w:r>
-      <w:proofErr w:type="spellStart"/>
-      <w:r>
-        <w:rPr>
-          <w:rFonts w:asciiTheme="minorHAnsi" w:eastAsia="Times New Roman" w:hAnsiTheme="minorHAnsi" w:cs="Times New Roman"/>
-          <w:sz w:val="22"/>
-        </w:rPr>
-        <w:t>kbytes</w:t>
-      </w:r>
-      <w:proofErr w:type="spellEnd"/>
-      <w:r>
-        <w:rPr>
-          <w:rFonts w:asciiTheme="minorHAnsi" w:eastAsia="Times New Roman" w:hAnsiTheme="minorHAnsi" w:cs="Times New Roman"/>
-          <w:sz w:val="22"/>
-        </w:rPr>
-        <w:t>, and the time it was last altered.</w:t>
-      </w:r>
-    </w:p>
-    <w:p>
-      <w:pPr>
-        <w:spacing w:before="100" w:beforeAutospacing="1" w:after="100" w:afterAutospacing="1"/>
-        <w:contextualSpacing/>
-        <w:rPr>
-          <w:rFonts w:ascii="Courier New" w:eastAsia="Times New Roman" w:hAnsi="Courier New" w:cs="Courier New"/>
-          <w:b/>
-          <w:bCs/>
-          <w:sz w:val="22"/>
-        </w:rPr>
-      </w:pPr>
-    </w:p>
-    <w:p>
-      <w:pPr>
-        <w:spacing w:before="100" w:beforeAutospacing="1" w:after="100" w:afterAutospacing="1"/>
-        <w:contextualSpacing/>
-        <w:rPr>
-          <w:rFonts w:ascii="Courier New" w:eastAsia="Times New Roman" w:hAnsi="Courier New" w:cs="Courier New"/>
-          <w:sz w:val="22"/>
-        </w:rPr>
-      </w:pPr>
-      <w:r>
-        <w:rPr>
-          <w:rFonts w:ascii="Courier New" w:eastAsia="Times New Roman" w:hAnsi="Courier New" w:cs="Courier New"/>
-          <w:b/>
-          <w:bCs/>
-          <w:sz w:val="22"/>
-        </w:rPr>
-        <w:lastRenderedPageBreak/>
-        <w:t>ls</w:t>
-      </w:r>
-      <w:r>
-        <w:rPr>
-          <w:rFonts w:ascii="Courier New" w:eastAsia="Times New Roman" w:hAnsi="Courier New" w:cs="Courier New"/>
-          <w:sz w:val="22"/>
-        </w:rPr>
-        <w:t xml:space="preserve"> -l dir1</w:t>
-      </w:r>
-    </w:p>
-    <w:p>
-      <w:pPr>
-        <w:spacing w:before="100" w:beforeAutospacing="1" w:after="100" w:afterAutospacing="1"/>
-        <w:ind w:left="720"/>
-        <w:contextualSpacing/>
-        <w:rPr>
-          <w:rFonts w:asciiTheme="minorHAnsi" w:eastAsia="Times New Roman" w:hAnsiTheme="minorHAnsi" w:cs="Times New Roman"/>
-          <w:sz w:val="22"/>
-        </w:rPr>
-      </w:pPr>
-      <w:r>
-        <w:rPr>
-          <w:rFonts w:asciiTheme="minorHAnsi" w:eastAsia="Times New Roman" w:hAnsiTheme="minorHAnsi" w:cs="Times New Roman"/>
-          <w:sz w:val="22"/>
-        </w:rPr>
-        <w:t xml:space="preserve">gives such information on the contents of the directory </w:t>
-      </w:r>
-      <w:r>
-        <w:rPr>
-          <w:rFonts w:asciiTheme="minorHAnsi" w:eastAsia="Times New Roman" w:hAnsiTheme="minorHAnsi" w:cs="Courier New"/>
-          <w:sz w:val="22"/>
-        </w:rPr>
-        <w:t>dir1</w:t>
-      </w:r>
-      <w:r>
-        <w:rPr>
-          <w:rFonts w:asciiTheme="minorHAnsi" w:eastAsia="Times New Roman" w:hAnsiTheme="minorHAnsi" w:cs="Times New Roman"/>
-          <w:sz w:val="22"/>
-        </w:rPr>
         <w:t xml:space="preserve">. To obtain the information on </w:t>
       </w:r>
       <w:r>
         <w:rPr>
-          <w:rFonts w:asciiTheme="minorHAnsi" w:eastAsia="Times New Roman" w:hAnsiTheme="minorHAnsi" w:cs="Courier New"/>
+          <w:rFonts w:ascii="Courier New" w:eastAsia="Times New Roman" w:hAnsi="Courier New" w:cs="Courier New"/>
           <w:sz w:val="22"/>
         </w:rPr>
         <w:t>dir1</w:t>
@@ -3656,11 +3839,59 @@
       </w:r>
       <w:r>
         <w:rPr>
+          <w:rFonts w:ascii="Courier New" w:eastAsia="Times New Roman" w:hAnsi="Courier New" w:cs="Courier New"/>
+          <w:sz w:val="22"/>
+        </w:rPr>
+        <w:t>command1</w:t>
+      </w:r>
+      <w:r>
+        <w:rPr>
+          <w:rFonts w:asciiTheme="minorHAnsi" w:eastAsia="Times New Roman" w:hAnsiTheme="minorHAnsi" w:cs="Times New Roman"/>
+          <w:sz w:val="22"/>
+        </w:rPr>
+        <w:t xml:space="preserve">, </w:t>
+      </w:r>
+      <w:proofErr w:type="spellStart"/>
+      <w:r>
+        <w:rPr>
+          <w:rFonts w:asciiTheme="minorHAnsi" w:eastAsia="Times New Roman" w:hAnsiTheme="minorHAnsi" w:cs="Times New Roman"/>
+          <w:sz w:val="22"/>
+        </w:rPr>
+        <w:t>e.g</w:t>
+      </w:r>
+      <w:proofErr w:type="spellEnd"/>
+      <w:r>
+        <w:rPr>
+          <w:rFonts w:asciiTheme="minorHAnsi" w:eastAsia="Times New Roman" w:hAnsiTheme="minorHAnsi" w:cs="Times New Roman"/>
+          <w:sz w:val="22"/>
+        </w:rPr>
+        <w:t xml:space="preserve"> </w:t>
+      </w:r>
+      <w:r>
+        <w:rPr>
           <w:rFonts w:asciiTheme="minorHAnsi" w:eastAsia="Times New Roman" w:hAnsiTheme="minorHAnsi" w:cs="Courier New"/>
-          <w:sz w:val="22"/>
-        </w:rPr>
-        <w:t>command1</w:t>
-      </w:r>
+          <w:b/>
+          <w:bCs/>
+          <w:sz w:val="22"/>
+        </w:rPr>
+        <w:t>man</w:t>
+      </w:r>
+      <w:r>
+        <w:rPr>
+          <w:rFonts w:asciiTheme="minorHAnsi" w:eastAsia="Times New Roman" w:hAnsiTheme="minorHAnsi" w:cs="Courier New"/>
+          <w:sz w:val="22"/>
+        </w:rPr>
+        <w:t xml:space="preserve"> </w:t>
+      </w:r>
+      <w:proofErr w:type="spellStart"/>
+      <w:r>
+        <w:rPr>
+          <w:rFonts w:ascii="Courier New" w:eastAsia="Times New Roman" w:hAnsi="Courier New" w:cs="Courier New"/>
+          <w:sz w:val="22"/>
+        </w:rPr>
+        <w:t>cp</w:t>
+      </w:r>
+      <w:proofErr w:type="spellEnd"/>
       <w:r>
         <w:rPr>
           <w:rFonts w:asciiTheme="minorHAnsi" w:eastAsia="Times New Roman" w:hAnsiTheme="minorHAnsi" w:cs="Times New Roman"/>
@@ -3668,74 +3899,26 @@
         </w:rPr>
         <w:t xml:space="preserve">, </w:t>
       </w:r>
+      <w:r>
+        <w:rPr>
+          <w:rFonts w:asciiTheme="minorHAnsi" w:eastAsia="Times New Roman" w:hAnsiTheme="minorHAnsi" w:cs="Courier New"/>
+          <w:b/>
+          <w:bCs/>
+          <w:sz w:val="22"/>
+        </w:rPr>
+        <w:t>man</w:t>
+      </w:r>
+      <w:r>
+        <w:rPr>
+          <w:rFonts w:asciiTheme="minorHAnsi" w:eastAsia="Times New Roman" w:hAnsiTheme="minorHAnsi" w:cs="Courier New"/>
+          <w:sz w:val="22"/>
+        </w:rPr>
+        <w:t xml:space="preserve"> </w:t>
+      </w:r>
       <w:proofErr w:type="spellStart"/>
       <w:r>
         <w:rPr>
-          <w:rFonts w:asciiTheme="minorHAnsi" w:eastAsia="Times New Roman" w:hAnsiTheme="minorHAnsi" w:cs="Times New Roman"/>
-          <w:sz w:val="22"/>
-        </w:rPr>
-        <w:t>e.g</w:t>
-      </w:r>
-      <w:proofErr w:type="spellEnd"/>
-      <w:r>
-        <w:rPr>
-          <w:rFonts w:asciiTheme="minorHAnsi" w:eastAsia="Times New Roman" w:hAnsiTheme="minorHAnsi" w:cs="Times New Roman"/>
-          <w:sz w:val="22"/>
-        </w:rPr>
-        <w:t xml:space="preserve"> </w:t>
-      </w:r>
-      <w:r>
-        <w:rPr>
-          <w:rFonts w:asciiTheme="minorHAnsi" w:eastAsia="Times New Roman" w:hAnsiTheme="minorHAnsi" w:cs="Courier New"/>
-          <w:b/>
-          <w:bCs/>
-          <w:sz w:val="22"/>
-        </w:rPr>
-        <w:t>man</w:t>
-      </w:r>
-      <w:r>
-        <w:rPr>
-          <w:rFonts w:asciiTheme="minorHAnsi" w:eastAsia="Times New Roman" w:hAnsiTheme="minorHAnsi" w:cs="Courier New"/>
-          <w:sz w:val="22"/>
-        </w:rPr>
-        <w:t xml:space="preserve"> </w:t>
-      </w:r>
-      <w:proofErr w:type="spellStart"/>
-      <w:r>
-        <w:rPr>
-          <w:rFonts w:asciiTheme="minorHAnsi" w:eastAsia="Times New Roman" w:hAnsiTheme="minorHAnsi" w:cs="Courier New"/>
-          <w:sz w:val="22"/>
-        </w:rPr>
-        <w:t>cp</w:t>
-      </w:r>
-      <w:proofErr w:type="spellEnd"/>
-      <w:r>
-        <w:rPr>
-          <w:rFonts w:asciiTheme="minorHAnsi" w:eastAsia="Times New Roman" w:hAnsiTheme="minorHAnsi" w:cs="Times New Roman"/>
-          <w:sz w:val="22"/>
-        </w:rPr>
-        <w:t xml:space="preserve">, </w:t>
-      </w:r>
-      <w:r>
-        <w:rPr>
-          <w:rFonts w:asciiTheme="minorHAnsi" w:eastAsia="Times New Roman" w:hAnsiTheme="minorHAnsi" w:cs="Courier New"/>
-          <w:b/>
-          <w:bCs/>
-          <w:sz w:val="22"/>
-        </w:rPr>
-        <w:t>man</w:t>
-      </w:r>
-      <w:r>
-        <w:rPr>
-          <w:rFonts w:asciiTheme="minorHAnsi" w:eastAsia="Times New Roman" w:hAnsiTheme="minorHAnsi" w:cs="Courier New"/>
-          <w:sz w:val="22"/>
-        </w:rPr>
-        <w:t xml:space="preserve"> </w:t>
-      </w:r>
-      <w:proofErr w:type="spellStart"/>
-      <w:r>
-        <w:rPr>
-          <w:rFonts w:asciiTheme="minorHAnsi" w:eastAsia="Times New Roman" w:hAnsiTheme="minorHAnsi" w:cs="Courier New"/>
+          <w:rFonts w:ascii="Courier New" w:eastAsia="Times New Roman" w:hAnsi="Courier New" w:cs="Courier New"/>
           <w:sz w:val="22"/>
         </w:rPr>
         <w:t>man</w:t>
@@ -3881,17 +4064,15 @@
           <w:rFonts w:asciiTheme="minorHAnsi" w:eastAsia="Times New Roman" w:hAnsiTheme="minorHAnsi" w:cs="Times New Roman"/>
           <w:sz w:val="22"/>
         </w:rPr>
-        <w:t xml:space="preserve"> is used to create new directories. In order to do </w:t>
-      </w:r>
-      <w:proofErr w:type="gramStart"/>
-      <w:r>
-        <w:rPr>
-          <w:rFonts w:asciiTheme="minorHAnsi" w:eastAsia="Times New Roman" w:hAnsiTheme="minorHAnsi" w:cs="Times New Roman"/>
-          <w:sz w:val="22"/>
-        </w:rPr>
-        <w:t>this</w:t>
-      </w:r>
-      <w:proofErr w:type="gramEnd"/>
+        <w:t xml:space="preserve"> is used to create new directories. In order to do this</w:t>
+      </w:r>
+      <w:r>
+        <w:rPr>
+          <w:rFonts w:asciiTheme="minorHAnsi" w:eastAsia="Times New Roman" w:hAnsiTheme="minorHAnsi" w:cs="Times New Roman"/>
+          <w:sz w:val="22"/>
+        </w:rPr>
+        <w:t>,</w:t>
+      </w:r>
       <w:r>
         <w:rPr>
           <w:rFonts w:asciiTheme="minorHAnsi" w:eastAsia="Times New Roman" w:hAnsiTheme="minorHAnsi" w:cs="Times New Roman"/>
@@ -3957,132 +4138,132 @@
       <w:proofErr w:type="spellStart"/>
       <w:r>
         <w:rPr>
+          <w:rFonts w:ascii="Courier New" w:eastAsia="Times New Roman" w:hAnsi="Courier New" w:cs="Courier New"/>
+          <w:sz w:val="22"/>
+        </w:rPr>
+        <w:t>newdir</w:t>
+      </w:r>
+      <w:proofErr w:type="spellEnd"/>
+      <w:r>
+        <w:rPr>
+          <w:rFonts w:asciiTheme="minorHAnsi" w:eastAsia="Times New Roman" w:hAnsiTheme="minorHAnsi" w:cs="Times New Roman"/>
+          <w:sz w:val="22"/>
+        </w:rPr>
+        <w:t>.</w:t>
+      </w:r>
+    </w:p>
+    <w:p>
+      <w:pPr>
+        <w:spacing w:before="100" w:beforeAutospacing="1" w:after="100" w:afterAutospacing="1"/>
+        <w:ind w:firstLine="720"/>
+        <w:contextualSpacing/>
+        <w:rPr>
+          <w:rFonts w:asciiTheme="minorHAnsi" w:eastAsia="Times New Roman" w:hAnsiTheme="minorHAnsi" w:cs="Times New Roman"/>
+          <w:sz w:val="22"/>
+        </w:rPr>
+      </w:pPr>
+      <w:proofErr w:type="spellStart"/>
+      <w:r>
+        <w:rPr>
           <w:rFonts w:asciiTheme="minorHAnsi" w:eastAsia="Times New Roman" w:hAnsiTheme="minorHAnsi" w:cs="Courier New"/>
+          <w:b/>
+          <w:bCs/>
+          <w:sz w:val="22"/>
+        </w:rPr>
+        <w:t>mkdir</w:t>
+      </w:r>
+      <w:proofErr w:type="spellEnd"/>
+      <w:r>
+        <w:rPr>
+          <w:rFonts w:asciiTheme="minorHAnsi" w:eastAsia="Times New Roman" w:hAnsiTheme="minorHAnsi" w:cs="Courier New"/>
+          <w:b/>
+          <w:bCs/>
+          <w:sz w:val="22"/>
+        </w:rPr>
+        <w:t xml:space="preserve"> -p</w:t>
+      </w:r>
+      <w:r>
+        <w:rPr>
+          <w:rFonts w:asciiTheme="minorHAnsi" w:eastAsia="Times New Roman" w:hAnsiTheme="minorHAnsi" w:cs="Times New Roman"/>
+          <w:sz w:val="22"/>
+        </w:rPr>
+        <w:t xml:space="preserve"> can be used to create a new directory, together with any parent directories required.</w:t>
+      </w:r>
+    </w:p>
+    <w:p>
+      <w:pPr>
+        <w:spacing w:before="100" w:beforeAutospacing="1" w:after="100" w:afterAutospacing="1"/>
+        <w:contextualSpacing/>
+        <w:rPr>
+          <w:rFonts w:ascii="Courier New" w:eastAsia="Times New Roman" w:hAnsi="Courier New" w:cs="Courier New"/>
+          <w:sz w:val="22"/>
+        </w:rPr>
+      </w:pPr>
+      <w:proofErr w:type="spellStart"/>
+      <w:r>
+        <w:rPr>
+          <w:rFonts w:ascii="Courier New" w:eastAsia="Times New Roman" w:hAnsi="Courier New" w:cs="Courier New"/>
+          <w:b/>
+          <w:bCs/>
+          <w:sz w:val="22"/>
+        </w:rPr>
+        <w:t>mkdir</w:t>
+      </w:r>
+      <w:proofErr w:type="spellEnd"/>
+      <w:r>
+        <w:rPr>
+          <w:rFonts w:ascii="Courier New" w:eastAsia="Times New Roman" w:hAnsi="Courier New" w:cs="Courier New"/>
+          <w:b/>
+          <w:bCs/>
+          <w:sz w:val="22"/>
+        </w:rPr>
+        <w:t xml:space="preserve"> -p</w:t>
+      </w:r>
+      <w:r>
+        <w:rPr>
+          <w:rFonts w:ascii="Courier New" w:eastAsia="Times New Roman" w:hAnsi="Courier New" w:cs="Courier New"/>
+          <w:sz w:val="22"/>
+        </w:rPr>
+        <w:t xml:space="preserve"> dir1/dir2/</w:t>
+      </w:r>
+      <w:proofErr w:type="spellStart"/>
+      <w:r>
+        <w:rPr>
+          <w:rFonts w:ascii="Courier New" w:eastAsia="Times New Roman" w:hAnsi="Courier New" w:cs="Courier New"/>
           <w:sz w:val="22"/>
         </w:rPr>
         <w:t>newdir</w:t>
       </w:r>
       <w:proofErr w:type="spellEnd"/>
-      <w:r>
-        <w:rPr>
-          <w:rFonts w:asciiTheme="minorHAnsi" w:eastAsia="Times New Roman" w:hAnsiTheme="minorHAnsi" w:cs="Times New Roman"/>
-          <w:sz w:val="22"/>
-        </w:rPr>
-        <w:t>.</w:t>
-      </w:r>
-    </w:p>
-    <w:p>
-      <w:pPr>
-        <w:spacing w:before="100" w:beforeAutospacing="1" w:after="100" w:afterAutospacing="1"/>
-        <w:ind w:firstLine="720"/>
-        <w:contextualSpacing/>
-        <w:rPr>
-          <w:rFonts w:asciiTheme="minorHAnsi" w:eastAsia="Times New Roman" w:hAnsiTheme="minorHAnsi" w:cs="Times New Roman"/>
-          <w:sz w:val="22"/>
-        </w:rPr>
-      </w:pPr>
+    </w:p>
+    <w:p>
+      <w:pPr>
+        <w:spacing w:before="100" w:beforeAutospacing="1" w:after="100" w:afterAutospacing="1"/>
+        <w:ind w:left="720"/>
+        <w:contextualSpacing/>
+        <w:rPr>
+          <w:rFonts w:asciiTheme="minorHAnsi" w:eastAsia="Times New Roman" w:hAnsiTheme="minorHAnsi" w:cs="Times New Roman"/>
+          <w:sz w:val="22"/>
+        </w:rPr>
+      </w:pPr>
+      <w:r>
+        <w:rPr>
+          <w:rFonts w:asciiTheme="minorHAnsi" w:eastAsia="Times New Roman" w:hAnsiTheme="minorHAnsi" w:cs="Times New Roman"/>
+          <w:sz w:val="22"/>
+        </w:rPr>
+        <w:t xml:space="preserve">will create </w:t>
+      </w:r>
       <w:proofErr w:type="spellStart"/>
       <w:r>
         <w:rPr>
-          <w:rFonts w:asciiTheme="minorHAnsi" w:eastAsia="Times New Roman" w:hAnsiTheme="minorHAnsi" w:cs="Courier New"/>
-          <w:b/>
-          <w:bCs/>
-          <w:sz w:val="22"/>
-        </w:rPr>
-        <w:t>mkdir</w:t>
+          <w:rFonts w:ascii="Courier New" w:eastAsia="Times New Roman" w:hAnsi="Courier New" w:cs="Courier New"/>
+          <w:sz w:val="22"/>
+        </w:rPr>
+        <w:t>newdir</w:t>
       </w:r>
       <w:proofErr w:type="spellEnd"/>
       <w:r>
         <w:rPr>
-          <w:rFonts w:asciiTheme="minorHAnsi" w:eastAsia="Times New Roman" w:hAnsiTheme="minorHAnsi" w:cs="Courier New"/>
-          <w:b/>
-          <w:bCs/>
-          <w:sz w:val="22"/>
-        </w:rPr>
-        <w:t xml:space="preserve"> -p</w:t>
-      </w:r>
-      <w:r>
-        <w:rPr>
-          <w:rFonts w:asciiTheme="minorHAnsi" w:eastAsia="Times New Roman" w:hAnsiTheme="minorHAnsi" w:cs="Times New Roman"/>
-          <w:sz w:val="22"/>
-        </w:rPr>
-        <w:t xml:space="preserve"> can be used to create a new directory, together with any parent directories required.</w:t>
-      </w:r>
-    </w:p>
-    <w:p>
-      <w:pPr>
-        <w:spacing w:before="100" w:beforeAutospacing="1" w:after="100" w:afterAutospacing="1"/>
-        <w:contextualSpacing/>
-        <w:rPr>
-          <w:rFonts w:ascii="Courier New" w:eastAsia="Times New Roman" w:hAnsi="Courier New" w:cs="Courier New"/>
-          <w:sz w:val="22"/>
-        </w:rPr>
-      </w:pPr>
-      <w:proofErr w:type="spellStart"/>
-      <w:r>
-        <w:rPr>
-          <w:rFonts w:ascii="Courier New" w:eastAsia="Times New Roman" w:hAnsi="Courier New" w:cs="Courier New"/>
-          <w:b/>
-          <w:bCs/>
-          <w:sz w:val="22"/>
-        </w:rPr>
-        <w:t>mkdir</w:t>
-      </w:r>
-      <w:proofErr w:type="spellEnd"/>
-      <w:r>
-        <w:rPr>
-          <w:rFonts w:ascii="Courier New" w:eastAsia="Times New Roman" w:hAnsi="Courier New" w:cs="Courier New"/>
-          <w:b/>
-          <w:bCs/>
-          <w:sz w:val="22"/>
-        </w:rPr>
-        <w:t xml:space="preserve"> -p</w:t>
-      </w:r>
-      <w:r>
-        <w:rPr>
-          <w:rFonts w:ascii="Courier New" w:eastAsia="Times New Roman" w:hAnsi="Courier New" w:cs="Courier New"/>
-          <w:sz w:val="22"/>
-        </w:rPr>
-        <w:t xml:space="preserve"> dir1/dir2/</w:t>
-      </w:r>
-      <w:proofErr w:type="spellStart"/>
-      <w:r>
-        <w:rPr>
-          <w:rFonts w:ascii="Courier New" w:eastAsia="Times New Roman" w:hAnsi="Courier New" w:cs="Courier New"/>
-          <w:sz w:val="22"/>
-        </w:rPr>
-        <w:t>newdir</w:t>
-      </w:r>
-      <w:proofErr w:type="spellEnd"/>
-    </w:p>
-    <w:p>
-      <w:pPr>
-        <w:spacing w:before="100" w:beforeAutospacing="1" w:after="100" w:afterAutospacing="1"/>
-        <w:ind w:left="720"/>
-        <w:contextualSpacing/>
-        <w:rPr>
-          <w:rFonts w:asciiTheme="minorHAnsi" w:eastAsia="Times New Roman" w:hAnsiTheme="minorHAnsi" w:cs="Times New Roman"/>
-          <w:sz w:val="22"/>
-        </w:rPr>
-      </w:pPr>
-      <w:r>
-        <w:rPr>
-          <w:rFonts w:asciiTheme="minorHAnsi" w:eastAsia="Times New Roman" w:hAnsiTheme="minorHAnsi" w:cs="Times New Roman"/>
-          <w:sz w:val="22"/>
-        </w:rPr>
-        <w:t xml:space="preserve">will create </w:t>
-      </w:r>
-      <w:proofErr w:type="spellStart"/>
-      <w:r>
-        <w:rPr>
-          <w:rFonts w:asciiTheme="minorHAnsi" w:eastAsia="Times New Roman" w:hAnsiTheme="minorHAnsi" w:cs="Times New Roman"/>
-          <w:sz w:val="22"/>
-        </w:rPr>
-        <w:t>newdir</w:t>
-      </w:r>
-      <w:proofErr w:type="spellEnd"/>
-      <w:r>
-        <w:rPr>
           <w:rFonts w:asciiTheme="minorHAnsi" w:eastAsia="Times New Roman" w:hAnsiTheme="minorHAnsi" w:cs="Times New Roman"/>
           <w:sz w:val="22"/>
         </w:rPr>
@@ -4090,7 +4271,7 @@
       </w:r>
       <w:r>
         <w:rPr>
-          <w:rFonts w:asciiTheme="minorHAnsi" w:eastAsia="Times New Roman" w:hAnsiTheme="minorHAnsi" w:cs="Courier New"/>
+          <w:rFonts w:ascii="Courier New" w:eastAsia="Times New Roman" w:hAnsi="Courier New" w:cs="Courier New"/>
           <w:sz w:val="22"/>
         </w:rPr>
         <w:t>dir1</w:t>
@@ -4104,7 +4285,7 @@
       </w:r>
       <w:r>
         <w:rPr>
-          <w:rFonts w:asciiTheme="minorHAnsi" w:eastAsia="Times New Roman" w:hAnsiTheme="minorHAnsi" w:cs="Courier New"/>
+          <w:rFonts w:ascii="Courier New" w:eastAsia="Times New Roman" w:hAnsi="Courier New" w:cs="Courier New"/>
           <w:sz w:val="22"/>
         </w:rPr>
         <w:t>dir2</w:t>
@@ -4249,7 +4430,7 @@
       </w:r>
       <w:r>
         <w:rPr>
-          <w:rFonts w:asciiTheme="minorHAnsi" w:eastAsia="Times New Roman" w:hAnsiTheme="minorHAnsi" w:cs="Courier New"/>
+          <w:rFonts w:ascii="Courier New" w:eastAsia="Times New Roman" w:hAnsi="Courier New" w:cs="Courier New"/>
           <w:sz w:val="22"/>
         </w:rPr>
         <w:t>file1</w:t>
@@ -4263,7 +4444,7 @@
       </w:r>
       <w:r>
         <w:rPr>
-          <w:rFonts w:asciiTheme="minorHAnsi" w:eastAsia="Times New Roman" w:hAnsiTheme="minorHAnsi" w:cs="Courier New"/>
+          <w:rFonts w:ascii="Courier New" w:eastAsia="Times New Roman" w:hAnsi="Courier New" w:cs="Courier New"/>
           <w:sz w:val="22"/>
         </w:rPr>
         <w:t>file2</w:t>
@@ -4277,7 +4458,7 @@
       </w:r>
       <w:r>
         <w:rPr>
-          <w:rFonts w:asciiTheme="minorHAnsi" w:eastAsia="Times New Roman" w:hAnsiTheme="minorHAnsi" w:cs="Courier New"/>
+          <w:rFonts w:ascii="Courier New" w:eastAsia="Times New Roman" w:hAnsi="Courier New" w:cs="Courier New"/>
           <w:sz w:val="22"/>
         </w:rPr>
         <w:t>dir2</w:t>
@@ -4291,7 +4472,7 @@
       </w:r>
       <w:r>
         <w:rPr>
-          <w:rFonts w:asciiTheme="minorHAnsi" w:eastAsia="Times New Roman" w:hAnsiTheme="minorHAnsi" w:cs="Courier New"/>
+          <w:rFonts w:ascii="Courier New" w:eastAsia="Times New Roman" w:hAnsi="Courier New" w:cs="Courier New"/>
           <w:sz w:val="22"/>
         </w:rPr>
         <w:t>dir1</w:t>
@@ -4305,7 +4486,7 @@
       </w:r>
       <w:r>
         <w:rPr>
-          <w:rFonts w:asciiTheme="minorHAnsi" w:eastAsia="Times New Roman" w:hAnsiTheme="minorHAnsi" w:cs="Courier New"/>
+          <w:rFonts w:ascii="Courier New" w:eastAsia="Times New Roman" w:hAnsi="Courier New" w:cs="Courier New"/>
           <w:sz w:val="22"/>
         </w:rPr>
         <w:t>dir2</w:t>
@@ -4363,7 +4544,7 @@
       </w:r>
       <w:r>
         <w:rPr>
-          <w:rFonts w:asciiTheme="minorHAnsi" w:eastAsia="Times New Roman" w:hAnsiTheme="minorHAnsi" w:cs="Courier New"/>
+          <w:rFonts w:ascii="Courier New" w:eastAsia="Times New Roman" w:hAnsi="Courier New" w:cs="Courier New"/>
           <w:sz w:val="22"/>
         </w:rPr>
         <w:t>dir1</w:t>
@@ -4377,7 +4558,7 @@
       </w:r>
       <w:r>
         <w:rPr>
-          <w:rFonts w:asciiTheme="minorHAnsi" w:eastAsia="Times New Roman" w:hAnsiTheme="minorHAnsi" w:cs="Courier New"/>
+          <w:rFonts w:ascii="Courier New" w:eastAsia="Times New Roman" w:hAnsi="Courier New" w:cs="Courier New"/>
           <w:sz w:val="22"/>
         </w:rPr>
         <w:t>dir2</w:t>
@@ -4435,7 +4616,7 @@
       </w:r>
       <w:r>
         <w:rPr>
-          <w:rFonts w:asciiTheme="minorHAnsi" w:eastAsia="Times New Roman" w:hAnsiTheme="minorHAnsi" w:cs="Courier New"/>
+          <w:rFonts w:ascii="Courier New" w:eastAsia="Times New Roman" w:hAnsi="Courier New" w:cs="Courier New"/>
           <w:sz w:val="22"/>
         </w:rPr>
         <w:t>file1</w:t>
@@ -4449,7 +4630,7 @@
       </w:r>
       <w:r>
         <w:rPr>
-          <w:rFonts w:asciiTheme="minorHAnsi" w:eastAsia="Times New Roman" w:hAnsiTheme="minorHAnsi" w:cs="Courier New"/>
+          <w:rFonts w:ascii="Courier New" w:eastAsia="Times New Roman" w:hAnsi="Courier New" w:cs="Courier New"/>
           <w:sz w:val="22"/>
         </w:rPr>
         <w:t>file2</w:t>
@@ -4463,7 +4644,7 @@
       </w:r>
       <w:r>
         <w:rPr>
-          <w:rFonts w:asciiTheme="minorHAnsi" w:eastAsia="Times New Roman" w:hAnsiTheme="minorHAnsi" w:cs="Courier New"/>
+          <w:rFonts w:ascii="Courier New" w:eastAsia="Times New Roman" w:hAnsi="Courier New" w:cs="Courier New"/>
           <w:sz w:val="22"/>
         </w:rPr>
         <w:t>dir3</w:t>
@@ -4660,17 +4841,15 @@
           <w:rFonts w:asciiTheme="minorHAnsi" w:eastAsia="Times New Roman" w:hAnsiTheme="minorHAnsi" w:cs="Times New Roman"/>
           <w:sz w:val="22"/>
         </w:rPr>
-        <w:t xml:space="preserve"> is used to remove files. In order to remove a </w:t>
-      </w:r>
-      <w:proofErr w:type="gramStart"/>
-      <w:r>
-        <w:rPr>
-          <w:rFonts w:asciiTheme="minorHAnsi" w:eastAsia="Times New Roman" w:hAnsiTheme="minorHAnsi" w:cs="Times New Roman"/>
-          <w:sz w:val="22"/>
-        </w:rPr>
-        <w:t>file</w:t>
-      </w:r>
-      <w:proofErr w:type="gramEnd"/>
+        <w:t xml:space="preserve"> is used to remove files. In order to remove a file</w:t>
+      </w:r>
+      <w:r>
+        <w:rPr>
+          <w:rFonts w:asciiTheme="minorHAnsi" w:eastAsia="Times New Roman" w:hAnsiTheme="minorHAnsi" w:cs="Times New Roman"/>
+          <w:sz w:val="22"/>
+        </w:rPr>
+        <w:t>,</w:t>
+      </w:r>
       <w:r>
         <w:rPr>
           <w:rFonts w:asciiTheme="minorHAnsi" w:eastAsia="Times New Roman" w:hAnsiTheme="minorHAnsi" w:cs="Times New Roman"/>
@@ -4722,46 +4901,140 @@
           <w:rFonts w:asciiTheme="minorHAnsi" w:eastAsia="Times New Roman" w:hAnsiTheme="minorHAnsi" w:cs="Times New Roman"/>
           <w:sz w:val="22"/>
         </w:rPr>
+        <w:lastRenderedPageBreak/>
         <w:t xml:space="preserve">will delete the file </w:t>
       </w:r>
       <w:r>
         <w:rPr>
+          <w:rFonts w:ascii="Courier New" w:eastAsia="Times New Roman" w:hAnsi="Courier New" w:cs="Courier New"/>
+          <w:sz w:val="22"/>
+        </w:rPr>
+        <w:t>file1</w:t>
+      </w:r>
+      <w:r>
+        <w:rPr>
+          <w:rFonts w:asciiTheme="minorHAnsi" w:eastAsia="Times New Roman" w:hAnsiTheme="minorHAnsi" w:cs="Times New Roman"/>
+          <w:sz w:val="22"/>
+        </w:rPr>
+        <w:t>. If you use</w:t>
+      </w:r>
+      <w:r>
+        <w:rPr>
+          <w:rFonts w:asciiTheme="minorHAnsi" w:eastAsia="Times New Roman" w:hAnsiTheme="minorHAnsi" w:cs="Times New Roman"/>
+          <w:sz w:val="22"/>
+        </w:rPr>
+        <w:t>:</w:t>
+      </w:r>
+      <w:bookmarkStart w:id="11" w:name="_GoBack"/>
+      <w:bookmarkEnd w:id="11"/>
+    </w:p>
+    <w:p>
+      <w:pPr>
+        <w:spacing w:before="100" w:beforeAutospacing="1" w:after="100" w:afterAutospacing="1"/>
+        <w:contextualSpacing/>
+        <w:rPr>
+          <w:rFonts w:ascii="Courier New" w:eastAsia="Times New Roman" w:hAnsi="Courier New" w:cs="Courier New"/>
+          <w:b/>
+          <w:bCs/>
+          <w:sz w:val="22"/>
+        </w:rPr>
+      </w:pPr>
+    </w:p>
+    <w:p>
+      <w:pPr>
+        <w:spacing w:before="100" w:beforeAutospacing="1" w:after="100" w:afterAutospacing="1"/>
+        <w:contextualSpacing/>
+        <w:rPr>
+          <w:rFonts w:ascii="Courier New" w:eastAsia="Times New Roman" w:hAnsi="Courier New" w:cs="Courier New"/>
+          <w:sz w:val="22"/>
+        </w:rPr>
+      </w:pPr>
+      <w:proofErr w:type="spellStart"/>
+      <w:r>
+        <w:rPr>
+          <w:rFonts w:ascii="Courier New" w:eastAsia="Times New Roman" w:hAnsi="Courier New" w:cs="Courier New"/>
+          <w:b/>
+          <w:bCs/>
+          <w:sz w:val="22"/>
+        </w:rPr>
+        <w:t>rm</w:t>
+      </w:r>
+      <w:proofErr w:type="spellEnd"/>
+      <w:r>
+        <w:rPr>
+          <w:rFonts w:ascii="Courier New" w:eastAsia="Times New Roman" w:hAnsi="Courier New" w:cs="Courier New"/>
+          <w:b/>
+          <w:bCs/>
+          <w:sz w:val="22"/>
+        </w:rPr>
+        <w:t xml:space="preserve"> -</w:t>
+      </w:r>
+      <w:proofErr w:type="spellStart"/>
+      <w:r>
+        <w:rPr>
+          <w:rFonts w:ascii="Courier New" w:eastAsia="Times New Roman" w:hAnsi="Courier New" w:cs="Courier New"/>
+          <w:b/>
+          <w:bCs/>
+          <w:sz w:val="22"/>
+        </w:rPr>
+        <w:t>i</w:t>
+      </w:r>
+      <w:proofErr w:type="spellEnd"/>
+      <w:r>
+        <w:rPr>
+          <w:rFonts w:ascii="Courier New" w:eastAsia="Times New Roman" w:hAnsi="Courier New" w:cs="Courier New"/>
+          <w:sz w:val="22"/>
+        </w:rPr>
+        <w:t xml:space="preserve"> file1</w:t>
+      </w:r>
+    </w:p>
+    <w:p>
+      <w:pPr>
+        <w:spacing w:before="100" w:beforeAutospacing="1" w:after="100" w:afterAutospacing="1"/>
+        <w:ind w:left="720"/>
+        <w:contextualSpacing/>
+        <w:rPr>
+          <w:rFonts w:asciiTheme="minorHAnsi" w:eastAsia="Times New Roman" w:hAnsiTheme="minorHAnsi" w:cs="Times New Roman"/>
+          <w:sz w:val="22"/>
+        </w:rPr>
+      </w:pPr>
+      <w:r>
+        <w:rPr>
+          <w:rFonts w:asciiTheme="minorHAnsi" w:eastAsia="Times New Roman" w:hAnsiTheme="minorHAnsi" w:cs="Times New Roman"/>
+          <w:sz w:val="22"/>
+        </w:rPr>
+        <w:t xml:space="preserve">instead, you will be asked if you wish to delete </w:t>
+      </w:r>
+      <w:r>
+        <w:rPr>
+          <w:rFonts w:ascii="Courier New" w:eastAsia="Times New Roman" w:hAnsi="Courier New" w:cs="Courier New"/>
+          <w:sz w:val="22"/>
+        </w:rPr>
+        <w:t>file1</w:t>
+      </w:r>
+      <w:r>
+        <w:rPr>
+          <w:rFonts w:asciiTheme="minorHAnsi" w:eastAsia="Times New Roman" w:hAnsiTheme="minorHAnsi" w:cs="Times New Roman"/>
+          <w:sz w:val="22"/>
+        </w:rPr>
+        <w:t xml:space="preserve">, and the file will not be deleted unless you answer </w:t>
+      </w:r>
+      <w:r>
+        <w:rPr>
           <w:rFonts w:asciiTheme="minorHAnsi" w:eastAsia="Times New Roman" w:hAnsiTheme="minorHAnsi" w:cs="Courier New"/>
-          <w:sz w:val="22"/>
-        </w:rPr>
-        <w:t>file1</w:t>
-      </w:r>
-      <w:r>
-        <w:rPr>
-          <w:rFonts w:asciiTheme="minorHAnsi" w:eastAsia="Times New Roman" w:hAnsiTheme="minorHAnsi" w:cs="Times New Roman"/>
-          <w:sz w:val="22"/>
-        </w:rPr>
-        <w:t>. If you use</w:t>
-      </w:r>
-    </w:p>
-    <w:p>
-      <w:pPr>
-        <w:spacing w:before="100" w:beforeAutospacing="1" w:after="100" w:afterAutospacing="1"/>
-        <w:contextualSpacing/>
-        <w:rPr>
-          <w:rFonts w:ascii="Courier New" w:eastAsia="Times New Roman" w:hAnsi="Courier New" w:cs="Courier New"/>
-          <w:b/>
-          <w:bCs/>
-          <w:sz w:val="22"/>
-        </w:rPr>
-      </w:pPr>
-    </w:p>
-    <w:p>
-      <w:pPr>
-        <w:spacing w:before="100" w:beforeAutospacing="1" w:after="100" w:afterAutospacing="1"/>
-        <w:contextualSpacing/>
-        <w:rPr>
-          <w:rFonts w:ascii="Courier New" w:eastAsia="Times New Roman" w:hAnsi="Courier New" w:cs="Courier New"/>
-          <w:b/>
-          <w:bCs/>
-          <w:sz w:val="22"/>
-        </w:rPr>
-      </w:pPr>
+          <w:b/>
+          <w:bCs/>
+          <w:sz w:val="22"/>
+        </w:rPr>
+        <w:t>y</w:t>
+      </w:r>
+      <w:r>
+        <w:rPr>
+          <w:rFonts w:asciiTheme="minorHAnsi" w:eastAsia="Times New Roman" w:hAnsiTheme="minorHAnsi" w:cs="Times New Roman"/>
+          <w:sz w:val="22"/>
+        </w:rPr>
+        <w:t>. This is a useful safety check when deleting lots of files.</w:t>
+      </w:r>
     </w:p>
     <w:p>
       <w:pPr>
@@ -4780,7 +5053,6 @@
           <w:bCs/>
           <w:sz w:val="22"/>
         </w:rPr>
-        <w:lastRenderedPageBreak/>
         <w:t>rm</w:t>
       </w:r>
       <w:proofErr w:type="spellEnd"/>
@@ -4791,25 +5063,14 @@
           <w:bCs/>
           <w:sz w:val="22"/>
         </w:rPr>
-        <w:t xml:space="preserve"> -</w:t>
-      </w:r>
-      <w:proofErr w:type="spellStart"/>
-      <w:r>
-        <w:rPr>
-          <w:rFonts w:ascii="Courier New" w:eastAsia="Times New Roman" w:hAnsi="Courier New" w:cs="Courier New"/>
-          <w:b/>
-          <w:bCs/>
-          <w:sz w:val="22"/>
-        </w:rPr>
-        <w:t>i</w:t>
-      </w:r>
-      <w:proofErr w:type="spellEnd"/>
-      <w:r>
-        <w:rPr>
-          <w:rFonts w:ascii="Courier New" w:eastAsia="Times New Roman" w:hAnsi="Courier New" w:cs="Courier New"/>
-          <w:sz w:val="22"/>
-        </w:rPr>
-        <w:t xml:space="preserve"> file1</w:t>
+        <w:t xml:space="preserve"> -r</w:t>
+      </w:r>
+      <w:r>
+        <w:rPr>
+          <w:rFonts w:ascii="Courier New" w:eastAsia="Times New Roman" w:hAnsi="Courier New" w:cs="Courier New"/>
+          <w:sz w:val="22"/>
+        </w:rPr>
+        <w:t xml:space="preserve"> dir1</w:t>
       </w:r>
     </w:p>
     <w:p>
@@ -4827,96 +5088,11 @@
           <w:rFonts w:asciiTheme="minorHAnsi" w:eastAsia="Times New Roman" w:hAnsiTheme="minorHAnsi" w:cs="Times New Roman"/>
           <w:sz w:val="22"/>
         </w:rPr>
-        <w:t xml:space="preserve">instead, you will be asked if you wish to delete </w:t>
-      </w:r>
-      <w:r>
-        <w:rPr>
-          <w:rFonts w:asciiTheme="minorHAnsi" w:eastAsia="Times New Roman" w:hAnsiTheme="minorHAnsi" w:cs="Courier New"/>
-          <w:sz w:val="22"/>
-        </w:rPr>
-        <w:t>file1</w:t>
-      </w:r>
-      <w:r>
-        <w:rPr>
-          <w:rFonts w:asciiTheme="minorHAnsi" w:eastAsia="Times New Roman" w:hAnsiTheme="minorHAnsi" w:cs="Times New Roman"/>
-          <w:sz w:val="22"/>
-        </w:rPr>
-        <w:t xml:space="preserve">, and the file will not be deleted unless you answer </w:t>
-      </w:r>
-      <w:r>
-        <w:rPr>
-          <w:rFonts w:asciiTheme="minorHAnsi" w:eastAsia="Times New Roman" w:hAnsiTheme="minorHAnsi" w:cs="Courier New"/>
-          <w:b/>
-          <w:bCs/>
-          <w:sz w:val="22"/>
-        </w:rPr>
-        <w:t>y</w:t>
-      </w:r>
-      <w:r>
-        <w:rPr>
-          <w:rFonts w:asciiTheme="minorHAnsi" w:eastAsia="Times New Roman" w:hAnsiTheme="minorHAnsi" w:cs="Times New Roman"/>
-          <w:sz w:val="22"/>
-        </w:rPr>
-        <w:t>. This is a useful safety check when deleting lots of files.</w:t>
-      </w:r>
-    </w:p>
-    <w:p>
-      <w:pPr>
-        <w:spacing w:before="100" w:beforeAutospacing="1" w:after="100" w:afterAutospacing="1"/>
-        <w:contextualSpacing/>
-        <w:rPr>
-          <w:rFonts w:ascii="Courier New" w:eastAsia="Times New Roman" w:hAnsi="Courier New" w:cs="Courier New"/>
-          <w:sz w:val="22"/>
-        </w:rPr>
-      </w:pPr>
-      <w:proofErr w:type="spellStart"/>
-      <w:r>
-        <w:rPr>
-          <w:rFonts w:ascii="Courier New" w:eastAsia="Times New Roman" w:hAnsi="Courier New" w:cs="Courier New"/>
-          <w:b/>
-          <w:bCs/>
-          <w:sz w:val="22"/>
-        </w:rPr>
-        <w:t>rm</w:t>
-      </w:r>
-      <w:proofErr w:type="spellEnd"/>
-      <w:r>
-        <w:rPr>
-          <w:rFonts w:ascii="Courier New" w:eastAsia="Times New Roman" w:hAnsi="Courier New" w:cs="Courier New"/>
-          <w:b/>
-          <w:bCs/>
-          <w:sz w:val="22"/>
-        </w:rPr>
-        <w:t xml:space="preserve"> -r</w:t>
-      </w:r>
-      <w:r>
-        <w:rPr>
-          <w:rFonts w:ascii="Courier New" w:eastAsia="Times New Roman" w:hAnsi="Courier New" w:cs="Courier New"/>
-          <w:sz w:val="22"/>
-        </w:rPr>
-        <w:t xml:space="preserve"> dir1</w:t>
-      </w:r>
-    </w:p>
-    <w:p>
-      <w:pPr>
-        <w:spacing w:before="100" w:beforeAutospacing="1" w:after="100" w:afterAutospacing="1"/>
-        <w:ind w:left="720"/>
-        <w:contextualSpacing/>
-        <w:rPr>
-          <w:rFonts w:asciiTheme="minorHAnsi" w:eastAsia="Times New Roman" w:hAnsiTheme="minorHAnsi" w:cs="Times New Roman"/>
-          <w:sz w:val="22"/>
-        </w:rPr>
-      </w:pPr>
-      <w:r>
-        <w:rPr>
-          <w:rFonts w:asciiTheme="minorHAnsi" w:eastAsia="Times New Roman" w:hAnsiTheme="minorHAnsi" w:cs="Times New Roman"/>
-          <w:sz w:val="22"/>
-        </w:rPr>
         <w:t xml:space="preserve">recursively deletes the contents of </w:t>
       </w:r>
       <w:r>
         <w:rPr>
-          <w:rFonts w:asciiTheme="minorHAnsi" w:eastAsia="Times New Roman" w:hAnsiTheme="minorHAnsi" w:cs="Courier New"/>
+          <w:rFonts w:ascii="Courier New" w:eastAsia="Times New Roman" w:hAnsi="Courier New" w:cs="Courier New"/>
           <w:sz w:val="22"/>
         </w:rPr>
         <w:t>dir1</w:t>
@@ -4930,7 +5106,7 @@
       </w:r>
       <w:r>
         <w:rPr>
-          <w:rFonts w:asciiTheme="minorHAnsi" w:eastAsia="Times New Roman" w:hAnsiTheme="minorHAnsi" w:cs="Courier New"/>
+          <w:rFonts w:ascii="Courier New" w:eastAsia="Times New Roman" w:hAnsi="Courier New" w:cs="Courier New"/>
           <w:sz w:val="22"/>
         </w:rPr>
         <w:t>dir1</w:t>
@@ -4955,7 +5131,7 @@
           <w:sz w:val="22"/>
         </w:rPr>
       </w:pPr>
-      <w:bookmarkStart w:id="11" w:name="tar"/>
+      <w:bookmarkStart w:id="12" w:name="tar"/>
     </w:p>
     <w:p>
       <w:pPr>
@@ -4980,7 +5156,7 @@
         </w:rPr>
         <w:t>tar</w:t>
       </w:r>
-      <w:bookmarkEnd w:id="11"/>
+      <w:bookmarkEnd w:id="12"/>
       <w:r>
         <w:rPr>
           <w:rFonts w:asciiTheme="minorHAnsi" w:eastAsia="Times New Roman" w:hAnsiTheme="minorHAnsi" w:cs="Times New Roman"/>
@@ -5068,36 +5244,143 @@
           <w:sz w:val="22"/>
         </w:rPr>
       </w:pPr>
+      <w:r>
+        <w:rPr>
+          <w:rFonts w:asciiTheme="minorHAnsi" w:eastAsia="Times New Roman" w:hAnsiTheme="minorHAnsi" w:cs="Times New Roman"/>
+          <w:sz w:val="22"/>
+        </w:rPr>
+        <w:t xml:space="preserve">Displays options for using </w:t>
+      </w:r>
+      <w:r>
+        <w:rPr>
+          <w:rFonts w:asciiTheme="minorHAnsi" w:eastAsia="Times New Roman" w:hAnsiTheme="minorHAnsi" w:cs="Times New Roman"/>
+          <w:b/>
+          <w:sz w:val="22"/>
+        </w:rPr>
+        <w:t>tar</w:t>
+      </w:r>
+      <w:r>
+        <w:rPr>
+          <w:rFonts w:asciiTheme="minorHAnsi" w:eastAsia="Times New Roman" w:hAnsiTheme="minorHAnsi" w:cs="Times New Roman"/>
+          <w:sz w:val="22"/>
+        </w:rPr>
+        <w:t xml:space="preserve">. The </w:t>
+      </w:r>
+      <w:r>
+        <w:rPr>
+          <w:rFonts w:asciiTheme="minorHAnsi" w:eastAsia="Times New Roman" w:hAnsiTheme="minorHAnsi" w:cs="Times New Roman"/>
+          <w:b/>
+          <w:sz w:val="22"/>
+        </w:rPr>
+        <w:t>h</w:t>
+      </w:r>
+      <w:r>
+        <w:rPr>
+          <w:rFonts w:asciiTheme="minorHAnsi" w:eastAsia="Times New Roman" w:hAnsiTheme="minorHAnsi" w:cs="Times New Roman"/>
+          <w:sz w:val="22"/>
+        </w:rPr>
+        <w:t xml:space="preserve"> option stands for “help”. </w:t>
+      </w:r>
+    </w:p>
+    <w:p>
+      <w:pPr>
+        <w:spacing w:before="100" w:beforeAutospacing="1" w:after="100" w:afterAutospacing="1"/>
+        <w:contextualSpacing/>
+        <w:rPr>
+          <w:rFonts w:ascii="Courier New" w:eastAsia="Times New Roman" w:hAnsi="Courier New" w:cs="Courier New"/>
+          <w:sz w:val="22"/>
+        </w:rPr>
+      </w:pPr>
+      <w:r>
+        <w:rPr>
+          <w:rFonts w:ascii="Courier New" w:eastAsia="Times New Roman" w:hAnsi="Courier New" w:cs="Courier New"/>
+          <w:b/>
+          <w:bCs/>
+          <w:sz w:val="22"/>
+        </w:rPr>
+        <w:t xml:space="preserve">tar </w:t>
+      </w:r>
       <w:proofErr w:type="spellStart"/>
       <w:r>
         <w:rPr>
-          <w:rFonts w:asciiTheme="minorHAnsi" w:eastAsia="Times New Roman" w:hAnsiTheme="minorHAnsi" w:cs="Times New Roman"/>
-          <w:sz w:val="22"/>
-        </w:rPr>
-        <w:t>Displayes</w:t>
+          <w:rFonts w:ascii="Courier New" w:eastAsia="Times New Roman" w:hAnsi="Courier New" w:cs="Courier New"/>
+          <w:b/>
+          <w:bCs/>
+          <w:sz w:val="22"/>
+        </w:rPr>
+        <w:t>cf</w:t>
       </w:r>
       <w:proofErr w:type="spellEnd"/>
       <w:r>
         <w:rPr>
-          <w:rFonts w:asciiTheme="minorHAnsi" w:eastAsia="Times New Roman" w:hAnsiTheme="minorHAnsi" w:cs="Times New Roman"/>
-          <w:sz w:val="22"/>
-        </w:rPr>
-        <w:t xml:space="preserve"> options for using tar. The </w:t>
-      </w:r>
-      <w:r>
-        <w:rPr>
-          <w:rFonts w:asciiTheme="minorHAnsi" w:eastAsia="Times New Roman" w:hAnsiTheme="minorHAnsi" w:cs="Times New Roman"/>
-          <w:b/>
-          <w:sz w:val="22"/>
-        </w:rPr>
-        <w:t>h</w:t>
-      </w:r>
-      <w:r>
-        <w:rPr>
-          <w:rFonts w:asciiTheme="minorHAnsi" w:eastAsia="Times New Roman" w:hAnsiTheme="minorHAnsi" w:cs="Times New Roman"/>
-          <w:sz w:val="22"/>
-        </w:rPr>
-        <w:t xml:space="preserve"> option stands for “help”. </w:t>
+          <w:rFonts w:ascii="Courier New" w:eastAsia="Times New Roman" w:hAnsi="Courier New" w:cs="Courier New"/>
+          <w:sz w:val="22"/>
+        </w:rPr>
+        <w:t xml:space="preserve"> archive1.tar</w:t>
+      </w:r>
+    </w:p>
+    <w:p>
+      <w:pPr>
+        <w:spacing w:before="100" w:beforeAutospacing="1" w:after="100" w:afterAutospacing="1"/>
+        <w:ind w:left="720"/>
+        <w:contextualSpacing/>
+        <w:rPr>
+          <w:rFonts w:asciiTheme="minorHAnsi" w:eastAsia="Times New Roman" w:hAnsiTheme="minorHAnsi" w:cs="Times New Roman"/>
+          <w:sz w:val="22"/>
+        </w:rPr>
+      </w:pPr>
+      <w:r>
+        <w:rPr>
+          <w:rFonts w:asciiTheme="minorHAnsi" w:eastAsia="Times New Roman" w:hAnsiTheme="minorHAnsi" w:cs="Times New Roman"/>
+          <w:sz w:val="22"/>
+        </w:rPr>
+        <w:t xml:space="preserve">creates an archive file called </w:t>
+      </w:r>
+      <w:r>
+        <w:rPr>
+          <w:rFonts w:ascii="Courier New" w:eastAsia="Times New Roman" w:hAnsi="Courier New" w:cs="Courier New"/>
+          <w:sz w:val="22"/>
+        </w:rPr>
+        <w:t>archive1.tar</w:t>
+      </w:r>
+      <w:r>
+        <w:rPr>
+          <w:rFonts w:asciiTheme="minorHAnsi" w:eastAsia="Times New Roman" w:hAnsiTheme="minorHAnsi" w:cs="Times New Roman"/>
+          <w:sz w:val="22"/>
+        </w:rPr>
+        <w:t xml:space="preserve"> containing the contents of the current directory (and any subdirectories it contains). The </w:t>
+      </w:r>
+      <w:r>
+        <w:rPr>
+          <w:rFonts w:asciiTheme="minorHAnsi" w:eastAsia="Times New Roman" w:hAnsiTheme="minorHAnsi" w:cs="Courier New"/>
+          <w:b/>
+          <w:bCs/>
+          <w:sz w:val="22"/>
+        </w:rPr>
+        <w:t>c</w:t>
+      </w:r>
+      <w:r>
+        <w:rPr>
+          <w:rFonts w:asciiTheme="minorHAnsi" w:eastAsia="Times New Roman" w:hAnsiTheme="minorHAnsi" w:cs="Times New Roman"/>
+          <w:sz w:val="22"/>
+        </w:rPr>
+        <w:t xml:space="preserve"> option stands for "create" and the </w:t>
+      </w:r>
+      <w:r>
+        <w:rPr>
+          <w:rFonts w:asciiTheme="minorHAnsi" w:eastAsia="Times New Roman" w:hAnsiTheme="minorHAnsi" w:cs="Courier New"/>
+          <w:b/>
+          <w:bCs/>
+          <w:sz w:val="22"/>
+        </w:rPr>
+        <w:t>f</w:t>
+      </w:r>
+      <w:r>
+        <w:rPr>
+          <w:rFonts w:asciiTheme="minorHAnsi" w:eastAsia="Times New Roman" w:hAnsiTheme="minorHAnsi" w:cs="Times New Roman"/>
+          <w:sz w:val="22"/>
+        </w:rPr>
+        <w:t xml:space="preserve"> for "filename". </w:t>
       </w:r>
     </w:p>
     <w:p>
@@ -5134,6 +5417,100 @@
           <w:rFonts w:ascii="Courier New" w:eastAsia="Times New Roman" w:hAnsi="Courier New" w:cs="Courier New"/>
           <w:sz w:val="22"/>
         </w:rPr>
+        <w:t xml:space="preserve"> archive2.tar </w:t>
+      </w:r>
+      <w:proofErr w:type="spellStart"/>
+      <w:r>
+        <w:rPr>
+          <w:rFonts w:ascii="Courier New" w:eastAsia="Times New Roman" w:hAnsi="Courier New" w:cs="Courier New"/>
+          <w:sz w:val="22"/>
+        </w:rPr>
+        <w:t>mydir</w:t>
+      </w:r>
+      <w:proofErr w:type="spellEnd"/>
+    </w:p>
+    <w:p>
+      <w:pPr>
+        <w:spacing w:before="100" w:beforeAutospacing="1" w:after="100" w:afterAutospacing="1"/>
+        <w:ind w:left="720"/>
+        <w:contextualSpacing/>
+        <w:rPr>
+          <w:rFonts w:asciiTheme="minorHAnsi" w:eastAsia="Times New Roman" w:hAnsiTheme="minorHAnsi" w:cs="Times New Roman"/>
+          <w:sz w:val="22"/>
+        </w:rPr>
+      </w:pPr>
+      <w:r>
+        <w:rPr>
+          <w:rFonts w:asciiTheme="minorHAnsi" w:eastAsia="Times New Roman" w:hAnsiTheme="minorHAnsi" w:cs="Times New Roman"/>
+          <w:sz w:val="22"/>
+        </w:rPr>
+        <w:t xml:space="preserve">creates an archive file called </w:t>
+      </w:r>
+      <w:r>
+        <w:rPr>
+          <w:rFonts w:ascii="Courier New" w:eastAsia="Times New Roman" w:hAnsi="Courier New" w:cs="Courier New"/>
+          <w:sz w:val="22"/>
+        </w:rPr>
+        <w:t>archive2.tar</w:t>
+      </w:r>
+      <w:r>
+        <w:rPr>
+          <w:rFonts w:asciiTheme="minorHAnsi" w:eastAsia="Times New Roman" w:hAnsiTheme="minorHAnsi" w:cs="Times New Roman"/>
+          <w:sz w:val="22"/>
+        </w:rPr>
+        <w:t xml:space="preserve"> containing the contents of the directory </w:t>
+      </w:r>
+      <w:proofErr w:type="spellStart"/>
+      <w:r>
+        <w:rPr>
+          <w:rFonts w:ascii="Courier New" w:eastAsia="Times New Roman" w:hAnsi="Courier New" w:cs="Courier New"/>
+          <w:sz w:val="22"/>
+        </w:rPr>
+        <w:t>mydir</w:t>
+      </w:r>
+      <w:proofErr w:type="spellEnd"/>
+      <w:r>
+        <w:rPr>
+          <w:rFonts w:asciiTheme="minorHAnsi" w:eastAsia="Times New Roman" w:hAnsiTheme="minorHAnsi" w:cs="Times New Roman"/>
+          <w:sz w:val="22"/>
+        </w:rPr>
+        <w:t>.</w:t>
+      </w:r>
+    </w:p>
+    <w:p>
+      <w:pPr>
+        <w:spacing w:before="100" w:beforeAutospacing="1" w:after="100" w:afterAutospacing="1"/>
+        <w:contextualSpacing/>
+        <w:rPr>
+          <w:rFonts w:ascii="Courier New" w:eastAsia="Times New Roman" w:hAnsi="Courier New" w:cs="Courier New"/>
+          <w:sz w:val="22"/>
+        </w:rPr>
+      </w:pPr>
+      <w:r>
+        <w:rPr>
+          <w:rFonts w:ascii="Courier New" w:eastAsia="Times New Roman" w:hAnsi="Courier New" w:cs="Courier New"/>
+          <w:b/>
+          <w:bCs/>
+          <w:sz w:val="22"/>
+        </w:rPr>
+        <w:t xml:space="preserve">tar </w:t>
+      </w:r>
+      <w:proofErr w:type="spellStart"/>
+      <w:r>
+        <w:rPr>
+          <w:rFonts w:ascii="Courier New" w:eastAsia="Times New Roman" w:hAnsi="Courier New" w:cs="Courier New"/>
+          <w:b/>
+          <w:bCs/>
+          <w:sz w:val="22"/>
+        </w:rPr>
+        <w:t>tvf</w:t>
+      </w:r>
+      <w:proofErr w:type="spellEnd"/>
+      <w:r>
+        <w:rPr>
+          <w:rFonts w:ascii="Courier New" w:eastAsia="Times New Roman" w:hAnsi="Courier New" w:cs="Courier New"/>
+          <w:sz w:val="22"/>
+        </w:rPr>
         <w:t xml:space="preserve"> archive1.tar</w:t>
       </w:r>
     </w:p>
@@ -5152,11 +5529,112 @@
           <w:rFonts w:asciiTheme="minorHAnsi" w:eastAsia="Times New Roman" w:hAnsiTheme="minorHAnsi" w:cs="Times New Roman"/>
           <w:sz w:val="22"/>
         </w:rPr>
-        <w:t xml:space="preserve">creates an archive file called </w:t>
+        <w:t xml:space="preserve">lists the contents of the archive file </w:t>
+      </w:r>
+      <w:r>
+        <w:rPr>
+          <w:rFonts w:ascii="Courier New" w:eastAsia="Times New Roman" w:hAnsi="Courier New" w:cs="Courier New"/>
+          <w:sz w:val="22"/>
+        </w:rPr>
+        <w:t>archive1.tar</w:t>
+      </w:r>
+      <w:r>
+        <w:rPr>
+          <w:rFonts w:asciiTheme="minorHAnsi" w:eastAsia="Times New Roman" w:hAnsiTheme="minorHAnsi" w:cs="Times New Roman"/>
+          <w:sz w:val="22"/>
+        </w:rPr>
+        <w:t xml:space="preserve">. The </w:t>
       </w:r>
       <w:r>
         <w:rPr>
           <w:rFonts w:asciiTheme="minorHAnsi" w:eastAsia="Times New Roman" w:hAnsiTheme="minorHAnsi" w:cs="Courier New"/>
+          <w:b/>
+          <w:bCs/>
+          <w:sz w:val="22"/>
+        </w:rPr>
+        <w:t>t</w:t>
+      </w:r>
+      <w:r>
+        <w:rPr>
+          <w:rFonts w:asciiTheme="minorHAnsi" w:eastAsia="Times New Roman" w:hAnsiTheme="minorHAnsi" w:cs="Times New Roman"/>
+          <w:sz w:val="22"/>
+        </w:rPr>
+        <w:t xml:space="preserve"> stands for "list" and the </w:t>
+      </w:r>
+      <w:r>
+        <w:rPr>
+          <w:rFonts w:asciiTheme="minorHAnsi" w:eastAsia="Times New Roman" w:hAnsiTheme="minorHAnsi" w:cs="Courier New"/>
+          <w:b/>
+          <w:bCs/>
+          <w:sz w:val="22"/>
+        </w:rPr>
+        <w:t>v</w:t>
+      </w:r>
+      <w:r>
+        <w:rPr>
+          <w:rFonts w:asciiTheme="minorHAnsi" w:eastAsia="Times New Roman" w:hAnsiTheme="minorHAnsi" w:cs="Times New Roman"/>
+          <w:sz w:val="22"/>
+        </w:rPr>
+        <w:t xml:space="preserve"> for "verbose listing". </w:t>
+      </w:r>
+    </w:p>
+    <w:p>
+      <w:pPr>
+        <w:spacing w:before="100" w:beforeAutospacing="1" w:after="100" w:afterAutospacing="1"/>
+        <w:contextualSpacing/>
+        <w:rPr>
+          <w:rFonts w:ascii="Courier New" w:eastAsia="Times New Roman" w:hAnsi="Courier New" w:cs="Courier New"/>
+          <w:sz w:val="22"/>
+        </w:rPr>
+      </w:pPr>
+      <w:r>
+        <w:rPr>
+          <w:rFonts w:ascii="Courier New" w:eastAsia="Times New Roman" w:hAnsi="Courier New" w:cs="Courier New"/>
+          <w:b/>
+          <w:bCs/>
+          <w:sz w:val="22"/>
+        </w:rPr>
+        <w:t xml:space="preserve">tar </w:t>
+      </w:r>
+      <w:proofErr w:type="spellStart"/>
+      <w:r>
+        <w:rPr>
+          <w:rFonts w:ascii="Courier New" w:eastAsia="Times New Roman" w:hAnsi="Courier New" w:cs="Courier New"/>
+          <w:b/>
+          <w:bCs/>
+          <w:sz w:val="22"/>
+        </w:rPr>
+        <w:t>xf</w:t>
+      </w:r>
+      <w:proofErr w:type="spellEnd"/>
+      <w:r>
+        <w:rPr>
+          <w:rFonts w:ascii="Courier New" w:eastAsia="Times New Roman" w:hAnsi="Courier New" w:cs="Courier New"/>
+          <w:sz w:val="22"/>
+        </w:rPr>
+        <w:t xml:space="preserve"> archive1.tar</w:t>
+      </w:r>
+    </w:p>
+    <w:p>
+      <w:pPr>
+        <w:spacing w:before="100" w:beforeAutospacing="1" w:after="100" w:afterAutospacing="1"/>
+        <w:ind w:left="720"/>
+        <w:contextualSpacing/>
+        <w:rPr>
+          <w:rFonts w:asciiTheme="minorHAnsi" w:eastAsia="Times New Roman" w:hAnsiTheme="minorHAnsi" w:cs="Times New Roman"/>
+          <w:sz w:val="22"/>
+        </w:rPr>
+      </w:pPr>
+      <w:r>
+        <w:rPr>
+          <w:rFonts w:asciiTheme="minorHAnsi" w:eastAsia="Times New Roman" w:hAnsiTheme="minorHAnsi" w:cs="Times New Roman"/>
+          <w:sz w:val="22"/>
+        </w:rPr>
+        <w:t xml:space="preserve">extracts the contents of </w:t>
+      </w:r>
+      <w:r>
+        <w:rPr>
+          <w:rFonts w:ascii="Courier New" w:eastAsia="Times New Roman" w:hAnsi="Courier New" w:cs="Courier New"/>
           <w:sz w:val="22"/>
         </w:rPr>
         <w:t>archive1.tar</w:t>
@@ -5166,7 +5644,7 @@
           <w:rFonts w:asciiTheme="minorHAnsi" w:eastAsia="Times New Roman" w:hAnsiTheme="minorHAnsi" w:cs="Times New Roman"/>
           <w:sz w:val="22"/>
         </w:rPr>
-        <w:t xml:space="preserve"> containing the contents of the current directory (and any subdirectories it contains). The </w:t>
+        <w:t xml:space="preserve"> and copy them into the current directory. The </w:t>
       </w:r>
       <w:r>
         <w:rPr>
@@ -5175,30 +5653,14 @@
           <w:bCs/>
           <w:sz w:val="22"/>
         </w:rPr>
-        <w:t>c</w:t>
-      </w:r>
-      <w:r>
-        <w:rPr>
-          <w:rFonts w:asciiTheme="minorHAnsi" w:eastAsia="Times New Roman" w:hAnsiTheme="minorHAnsi" w:cs="Times New Roman"/>
-          <w:sz w:val="22"/>
-        </w:rPr>
-        <w:t xml:space="preserve"> option stands for "create" and the </w:t>
-      </w:r>
-      <w:r>
-        <w:rPr>
-          <w:rFonts w:asciiTheme="minorHAnsi" w:eastAsia="Times New Roman" w:hAnsiTheme="minorHAnsi" w:cs="Courier New"/>
-          <w:b/>
-          <w:bCs/>
-          <w:sz w:val="22"/>
-        </w:rPr>
-        <w:t>f</w:t>
-      </w:r>
-      <w:r>
-        <w:rPr>
-          <w:rFonts w:asciiTheme="minorHAnsi" w:eastAsia="Times New Roman" w:hAnsiTheme="minorHAnsi" w:cs="Times New Roman"/>
-          <w:sz w:val="22"/>
-        </w:rPr>
-        <w:t xml:space="preserve"> for "filename". </w:t>
+        <w:t>x</w:t>
+      </w:r>
+      <w:r>
+        <w:rPr>
+          <w:rFonts w:asciiTheme="minorHAnsi" w:eastAsia="Times New Roman" w:hAnsiTheme="minorHAnsi" w:cs="Times New Roman"/>
+          <w:sz w:val="22"/>
+        </w:rPr>
+        <w:t xml:space="preserve"> stands for "extract". </w:t>
       </w:r>
     </w:p>
     <w:p>
@@ -5227,25 +5689,32 @@
           <w:bCs/>
           <w:sz w:val="22"/>
         </w:rPr>
-        <w:t>cf</w:t>
+        <w:t>xzf</w:t>
       </w:r>
       <w:proofErr w:type="spellEnd"/>
       <w:r>
         <w:rPr>
           <w:rFonts w:ascii="Courier New" w:eastAsia="Times New Roman" w:hAnsi="Courier New" w:cs="Courier New"/>
-          <w:sz w:val="22"/>
-        </w:rPr>
-        <w:t xml:space="preserve"> archive2.tar </w:t>
-      </w:r>
-      <w:proofErr w:type="spellStart"/>
-      <w:r>
-        <w:rPr>
-          <w:rFonts w:ascii="Courier New" w:eastAsia="Times New Roman" w:hAnsi="Courier New" w:cs="Courier New"/>
-          <w:sz w:val="22"/>
-        </w:rPr>
-        <w:t>mydir</w:t>
-      </w:r>
-      <w:proofErr w:type="spellEnd"/>
+          <w:b/>
+          <w:bCs/>
+          <w:sz w:val="22"/>
+        </w:rPr>
+        <w:t xml:space="preserve"> </w:t>
+      </w:r>
+      <w:r>
+        <w:rPr>
+          <w:rFonts w:ascii="Courier New" w:eastAsia="Times New Roman" w:hAnsi="Courier New" w:cs="Courier New"/>
+          <w:sz w:val="22"/>
+        </w:rPr>
+        <w:t>archive1.tar</w:t>
+      </w:r>
+      <w:r>
+        <w:rPr>
+          <w:rFonts w:ascii="Courier New" w:eastAsia="Times New Roman" w:hAnsi="Courier New" w:cs="Courier New"/>
+          <w:sz w:val="22"/>
+        </w:rPr>
+        <w:t>.gz</w:t>
+      </w:r>
     </w:p>
     <w:p>
       <w:pPr>
@@ -5262,308 +5731,51 @@
           <w:rFonts w:asciiTheme="minorHAnsi" w:eastAsia="Times New Roman" w:hAnsiTheme="minorHAnsi" w:cs="Times New Roman"/>
           <w:sz w:val="22"/>
         </w:rPr>
-        <w:t xml:space="preserve">creates an archive file called </w:t>
-      </w:r>
-      <w:r>
-        <w:rPr>
-          <w:rFonts w:asciiTheme="minorHAnsi" w:eastAsia="Times New Roman" w:hAnsiTheme="minorHAnsi" w:cs="Courier New"/>
-          <w:sz w:val="22"/>
-        </w:rPr>
-        <w:t>archive2.tar</w:t>
-      </w:r>
-      <w:r>
-        <w:rPr>
-          <w:rFonts w:asciiTheme="minorHAnsi" w:eastAsia="Times New Roman" w:hAnsiTheme="minorHAnsi" w:cs="Times New Roman"/>
-          <w:sz w:val="22"/>
-        </w:rPr>
-        <w:t xml:space="preserve"> containing the contents of the directory </w:t>
-      </w:r>
-      <w:proofErr w:type="spellStart"/>
-      <w:r>
-        <w:rPr>
-          <w:rFonts w:asciiTheme="minorHAnsi" w:eastAsia="Times New Roman" w:hAnsiTheme="minorHAnsi" w:cs="Courier New"/>
-          <w:sz w:val="22"/>
-        </w:rPr>
-        <w:t>mydir</w:t>
-      </w:r>
-      <w:proofErr w:type="spellEnd"/>
-      <w:r>
-        <w:rPr>
-          <w:rFonts w:asciiTheme="minorHAnsi" w:eastAsia="Times New Roman" w:hAnsiTheme="minorHAnsi" w:cs="Times New Roman"/>
-          <w:sz w:val="22"/>
-        </w:rPr>
-        <w:t>.</w:t>
-      </w:r>
-    </w:p>
-    <w:p>
-      <w:pPr>
-        <w:spacing w:before="100" w:beforeAutospacing="1" w:after="100" w:afterAutospacing="1"/>
-        <w:contextualSpacing/>
-        <w:rPr>
-          <w:rFonts w:ascii="Courier New" w:eastAsia="Times New Roman" w:hAnsi="Courier New" w:cs="Courier New"/>
-          <w:sz w:val="22"/>
-        </w:rPr>
-      </w:pPr>
-      <w:r>
-        <w:rPr>
-          <w:rFonts w:ascii="Courier New" w:eastAsia="Times New Roman" w:hAnsi="Courier New" w:cs="Courier New"/>
-          <w:b/>
-          <w:bCs/>
-          <w:sz w:val="22"/>
-        </w:rPr>
-        <w:t xml:space="preserve">tar </w:t>
-      </w:r>
-      <w:proofErr w:type="spellStart"/>
-      <w:r>
-        <w:rPr>
-          <w:rFonts w:ascii="Courier New" w:eastAsia="Times New Roman" w:hAnsi="Courier New" w:cs="Courier New"/>
-          <w:b/>
-          <w:bCs/>
-          <w:sz w:val="22"/>
-        </w:rPr>
-        <w:t>tvf</w:t>
-      </w:r>
-      <w:proofErr w:type="spellEnd"/>
-      <w:r>
-        <w:rPr>
-          <w:rFonts w:ascii="Courier New" w:eastAsia="Times New Roman" w:hAnsi="Courier New" w:cs="Courier New"/>
-          <w:sz w:val="22"/>
-        </w:rPr>
-        <w:t xml:space="preserve"> archive1.tar</w:t>
-      </w:r>
-    </w:p>
-    <w:p>
-      <w:pPr>
-        <w:spacing w:before="100" w:beforeAutospacing="1" w:after="100" w:afterAutospacing="1"/>
-        <w:ind w:left="720"/>
-        <w:contextualSpacing/>
-        <w:rPr>
-          <w:rFonts w:asciiTheme="minorHAnsi" w:eastAsia="Times New Roman" w:hAnsiTheme="minorHAnsi" w:cs="Times New Roman"/>
-          <w:sz w:val="22"/>
-        </w:rPr>
-      </w:pPr>
-      <w:r>
-        <w:rPr>
-          <w:rFonts w:asciiTheme="minorHAnsi" w:eastAsia="Times New Roman" w:hAnsiTheme="minorHAnsi" w:cs="Times New Roman"/>
-          <w:sz w:val="22"/>
-        </w:rPr>
-        <w:t xml:space="preserve">lists the contents of the archive file </w:t>
-      </w:r>
-      <w:r>
-        <w:rPr>
-          <w:rFonts w:asciiTheme="minorHAnsi" w:eastAsia="Times New Roman" w:hAnsiTheme="minorHAnsi" w:cs="Courier New"/>
-          <w:sz w:val="22"/>
-        </w:rPr>
-        <w:t>archive1.tar</w:t>
-      </w:r>
-      <w:r>
-        <w:rPr>
-          <w:rFonts w:asciiTheme="minorHAnsi" w:eastAsia="Times New Roman" w:hAnsiTheme="minorHAnsi" w:cs="Times New Roman"/>
-          <w:sz w:val="22"/>
-        </w:rPr>
-        <w:t xml:space="preserve">. The </w:t>
-      </w:r>
-      <w:r>
-        <w:rPr>
-          <w:rFonts w:asciiTheme="minorHAnsi" w:eastAsia="Times New Roman" w:hAnsiTheme="minorHAnsi" w:cs="Courier New"/>
-          <w:b/>
-          <w:bCs/>
-          <w:sz w:val="22"/>
-        </w:rPr>
-        <w:t>t</w:t>
-      </w:r>
-      <w:r>
-        <w:rPr>
-          <w:rFonts w:asciiTheme="minorHAnsi" w:eastAsia="Times New Roman" w:hAnsiTheme="minorHAnsi" w:cs="Times New Roman"/>
-          <w:sz w:val="22"/>
-        </w:rPr>
-        <w:t xml:space="preserve"> stands for "list" and the </w:t>
-      </w:r>
-      <w:r>
-        <w:rPr>
-          <w:rFonts w:asciiTheme="minorHAnsi" w:eastAsia="Times New Roman" w:hAnsiTheme="minorHAnsi" w:cs="Courier New"/>
-          <w:b/>
-          <w:bCs/>
-          <w:sz w:val="22"/>
-        </w:rPr>
-        <w:t>v</w:t>
-      </w:r>
-      <w:r>
-        <w:rPr>
-          <w:rFonts w:asciiTheme="minorHAnsi" w:eastAsia="Times New Roman" w:hAnsiTheme="minorHAnsi" w:cs="Times New Roman"/>
-          <w:sz w:val="22"/>
-        </w:rPr>
-        <w:t xml:space="preserve"> for "verbose listing". </w:t>
-      </w:r>
-    </w:p>
-    <w:p>
-      <w:pPr>
-        <w:spacing w:before="100" w:beforeAutospacing="1" w:after="100" w:afterAutospacing="1"/>
-        <w:contextualSpacing/>
-        <w:rPr>
-          <w:rFonts w:ascii="Courier New" w:eastAsia="Times New Roman" w:hAnsi="Courier New" w:cs="Courier New"/>
-          <w:sz w:val="22"/>
-        </w:rPr>
-      </w:pPr>
-      <w:r>
-        <w:rPr>
-          <w:rFonts w:ascii="Courier New" w:eastAsia="Times New Roman" w:hAnsi="Courier New" w:cs="Courier New"/>
-          <w:b/>
-          <w:bCs/>
-          <w:sz w:val="22"/>
-        </w:rPr>
-        <w:t xml:space="preserve">tar </w:t>
-      </w:r>
-      <w:proofErr w:type="spellStart"/>
-      <w:r>
-        <w:rPr>
-          <w:rFonts w:ascii="Courier New" w:eastAsia="Times New Roman" w:hAnsi="Courier New" w:cs="Courier New"/>
-          <w:b/>
-          <w:bCs/>
-          <w:sz w:val="22"/>
-        </w:rPr>
-        <w:t>xf</w:t>
-      </w:r>
-      <w:proofErr w:type="spellEnd"/>
-      <w:r>
-        <w:rPr>
-          <w:rFonts w:ascii="Courier New" w:eastAsia="Times New Roman" w:hAnsi="Courier New" w:cs="Courier New"/>
-          <w:sz w:val="22"/>
-        </w:rPr>
-        <w:t xml:space="preserve"> archive1.tar</w:t>
-      </w:r>
-    </w:p>
-    <w:p>
-      <w:pPr>
-        <w:spacing w:before="100" w:beforeAutospacing="1" w:after="100" w:afterAutospacing="1"/>
-        <w:ind w:left="720"/>
-        <w:contextualSpacing/>
-        <w:rPr>
-          <w:rFonts w:asciiTheme="minorHAnsi" w:eastAsia="Times New Roman" w:hAnsiTheme="minorHAnsi" w:cs="Times New Roman"/>
-          <w:sz w:val="22"/>
-        </w:rPr>
-      </w:pPr>
-      <w:r>
-        <w:rPr>
-          <w:rFonts w:asciiTheme="minorHAnsi" w:eastAsia="Times New Roman" w:hAnsiTheme="minorHAnsi" w:cs="Times New Roman"/>
-          <w:sz w:val="22"/>
-        </w:rPr>
-        <w:t xml:space="preserve">extracts the contents of </w:t>
-      </w:r>
-      <w:r>
-        <w:rPr>
-          <w:rFonts w:asciiTheme="minorHAnsi" w:eastAsia="Times New Roman" w:hAnsiTheme="minorHAnsi" w:cs="Courier New"/>
-          <w:sz w:val="22"/>
-        </w:rPr>
-        <w:t>archive1.tar</w:t>
-      </w:r>
-      <w:r>
-        <w:rPr>
-          <w:rFonts w:asciiTheme="minorHAnsi" w:eastAsia="Times New Roman" w:hAnsiTheme="minorHAnsi" w:cs="Times New Roman"/>
-          <w:sz w:val="22"/>
-        </w:rPr>
-        <w:t xml:space="preserve"> and copy them into the current directory. The </w:t>
-      </w:r>
-      <w:r>
-        <w:rPr>
-          <w:rFonts w:asciiTheme="minorHAnsi" w:eastAsia="Times New Roman" w:hAnsiTheme="minorHAnsi" w:cs="Courier New"/>
-          <w:b/>
-          <w:bCs/>
-          <w:sz w:val="22"/>
-        </w:rPr>
-        <w:t>x</w:t>
-      </w:r>
-      <w:r>
-        <w:rPr>
-          <w:rFonts w:asciiTheme="minorHAnsi" w:eastAsia="Times New Roman" w:hAnsiTheme="minorHAnsi" w:cs="Times New Roman"/>
-          <w:sz w:val="22"/>
-        </w:rPr>
-        <w:t xml:space="preserve"> stands for "extract". </w:t>
-      </w:r>
-    </w:p>
-    <w:p>
-      <w:pPr>
-        <w:spacing w:before="100" w:beforeAutospacing="1" w:after="100" w:afterAutospacing="1"/>
-        <w:contextualSpacing/>
-        <w:rPr>
-          <w:rFonts w:ascii="Courier New" w:eastAsia="Times New Roman" w:hAnsi="Courier New" w:cs="Courier New"/>
-          <w:sz w:val="22"/>
-        </w:rPr>
-      </w:pPr>
-      <w:r>
-        <w:rPr>
-          <w:rFonts w:ascii="Courier New" w:eastAsia="Times New Roman" w:hAnsi="Courier New" w:cs="Courier New"/>
-          <w:b/>
-          <w:bCs/>
-          <w:sz w:val="22"/>
-        </w:rPr>
-        <w:t xml:space="preserve">tar </w:t>
-      </w:r>
-      <w:proofErr w:type="spellStart"/>
-      <w:r>
-        <w:rPr>
-          <w:rFonts w:ascii="Courier New" w:eastAsia="Times New Roman" w:hAnsi="Courier New" w:cs="Courier New"/>
-          <w:b/>
-          <w:bCs/>
-          <w:sz w:val="22"/>
-        </w:rPr>
-        <w:t>xzf</w:t>
-      </w:r>
-      <w:proofErr w:type="spellEnd"/>
-      <w:r>
-        <w:rPr>
-          <w:rFonts w:ascii="Courier New" w:eastAsia="Times New Roman" w:hAnsi="Courier New" w:cs="Courier New"/>
-          <w:b/>
-          <w:bCs/>
+        <w:t>Does the same as the last command, but the “</w:t>
+      </w:r>
+      <w:r>
+        <w:rPr>
+          <w:rFonts w:asciiTheme="minorHAnsi" w:eastAsia="Times New Roman" w:hAnsiTheme="minorHAnsi" w:cs="Times New Roman"/>
+          <w:b/>
+          <w:sz w:val="22"/>
+        </w:rPr>
+        <w:t>z</w:t>
+      </w:r>
+      <w:r>
+        <w:rPr>
+          <w:rFonts w:asciiTheme="minorHAnsi" w:eastAsia="Times New Roman" w:hAnsiTheme="minorHAnsi" w:cs="Times New Roman"/>
+          <w:sz w:val="22"/>
+        </w:rPr>
+        <w:t>”</w:t>
+      </w:r>
+      <w:r>
+        <w:rPr>
+          <w:rFonts w:asciiTheme="minorHAnsi" w:eastAsia="Times New Roman" w:hAnsiTheme="minorHAnsi" w:cs="Times New Roman"/>
           <w:sz w:val="22"/>
         </w:rPr>
         <w:t xml:space="preserve"> </w:t>
       </w:r>
       <w:r>
         <w:rPr>
-          <w:rFonts w:ascii="Courier New" w:eastAsia="Times New Roman" w:hAnsi="Courier New" w:cs="Courier New"/>
-          <w:sz w:val="22"/>
-        </w:rPr>
-        <w:t>archive1.tar</w:t>
-      </w:r>
-      <w:r>
-        <w:rPr>
-          <w:rFonts w:ascii="Courier New" w:eastAsia="Times New Roman" w:hAnsi="Courier New" w:cs="Courier New"/>
-          <w:sz w:val="22"/>
-        </w:rPr>
-        <w:t>.gz</w:t>
-      </w:r>
-    </w:p>
-    <w:p>
-      <w:pPr>
-        <w:spacing w:before="100" w:beforeAutospacing="1" w:after="100" w:afterAutospacing="1"/>
-        <w:ind w:left="720"/>
-        <w:contextualSpacing/>
-        <w:rPr>
-          <w:rFonts w:asciiTheme="minorHAnsi" w:eastAsia="Times New Roman" w:hAnsiTheme="minorHAnsi" w:cs="Times New Roman"/>
-          <w:sz w:val="22"/>
-        </w:rPr>
-      </w:pPr>
-      <w:r>
-        <w:rPr>
-          <w:rFonts w:asciiTheme="minorHAnsi" w:eastAsia="Times New Roman" w:hAnsiTheme="minorHAnsi" w:cs="Times New Roman"/>
-          <w:sz w:val="22"/>
-        </w:rPr>
-        <w:t>Does the same as the last command, but the “z”</w:t>
-      </w:r>
-      <w:r>
-        <w:rPr>
-          <w:rFonts w:asciiTheme="minorHAnsi" w:eastAsia="Times New Roman" w:hAnsiTheme="minorHAnsi" w:cs="Times New Roman"/>
-          <w:sz w:val="22"/>
-        </w:rPr>
-        <w:t xml:space="preserve"> </w:t>
-      </w:r>
-      <w:r>
-        <w:rPr>
-          <w:rFonts w:asciiTheme="minorHAnsi" w:eastAsia="Times New Roman" w:hAnsiTheme="minorHAnsi" w:cs="Times New Roman"/>
-          <w:sz w:val="22"/>
-        </w:rPr>
-        <w:t xml:space="preserve">tells tar that the zipped file is also compressed using </w:t>
+          <w:rFonts w:asciiTheme="minorHAnsi" w:eastAsia="Times New Roman" w:hAnsiTheme="minorHAnsi" w:cs="Times New Roman"/>
+          <w:sz w:val="22"/>
+        </w:rPr>
+        <w:t xml:space="preserve">tells </w:t>
+      </w:r>
+      <w:r>
+        <w:rPr>
+          <w:rFonts w:asciiTheme="minorHAnsi" w:eastAsia="Times New Roman" w:hAnsiTheme="minorHAnsi" w:cs="Times New Roman"/>
+          <w:b/>
+          <w:sz w:val="22"/>
+        </w:rPr>
+        <w:t>tar</w:t>
+      </w:r>
+      <w:r>
+        <w:rPr>
+          <w:rFonts w:asciiTheme="minorHAnsi" w:eastAsia="Times New Roman" w:hAnsiTheme="minorHAnsi" w:cs="Times New Roman"/>
+          <w:sz w:val="22"/>
+        </w:rPr>
+        <w:t xml:space="preserve"> that the zipped file is also compressed using </w:t>
       </w:r>
       <w:proofErr w:type="spellStart"/>
       <w:r>
@@ -5859,7 +6071,6 @@
           <w:sz w:val="32"/>
           <w:szCs w:val="32"/>
         </w:rPr>
-        <w:lastRenderedPageBreak/>
         <w:t>Homework Assignment</w:t>
       </w:r>
     </w:p>
@@ -5902,16 +6113,7 @@
           <w:rFonts w:asciiTheme="minorHAnsi" w:hAnsiTheme="minorHAnsi" w:cstheme="minorHAnsi"/>
           <w:sz w:val="22"/>
         </w:rPr>
-        <w:t>0 minutes using the terminal window and exploring the commands you have learned in class.  You should use each of the “required” commands at least twice (except for the exit command) and each of the “use</w:t>
-      </w:r>
-      <w:bookmarkStart w:id="12" w:name="_GoBack"/>
-      <w:bookmarkEnd w:id="12"/>
-      <w:r>
-        <w:rPr>
-          <w:rFonts w:asciiTheme="minorHAnsi" w:hAnsiTheme="minorHAnsi" w:cstheme="minorHAnsi"/>
-          <w:sz w:val="22"/>
-        </w:rPr>
-        <w:t xml:space="preserve">ful” commands at least once.  Try using different options to see how these influence the behavior of </w:t>
+        <w:t xml:space="preserve">0 minutes using the terminal window and exploring the commands you have learned in class.  You should use each of the “required” commands at least twice (except for the exit command) and each of the “useful” commands at least once.  Try using different options to see how these influence the behavior of </w:t>
       </w:r>
       <w:r>
         <w:rPr>
@@ -5945,7 +6147,21 @@
           <w:rFonts w:asciiTheme="minorHAnsi" w:hAnsiTheme="minorHAnsi" w:cstheme="minorHAnsi"/>
           <w:sz w:val="22"/>
         </w:rPr>
-        <w:t>When you are finished, export your history using the following command, where &lt;username&gt; is replaced with your UARK username.  Hint: check which directory you are in before executing the following command.  You may want to switch to your Desktop/ directory prior to exporting your history so that the output file is easy to fin</w:t>
+        <w:t xml:space="preserve">When you are finished, export your history using the following command, where &lt;username&gt; is replaced with your UARK username.  Hint: check which directory you are in before executing the following command.  You may want to switch to your </w:t>
+      </w:r>
+      <w:r>
+        <w:rPr>
+          <w:rFonts w:ascii="Courier New" w:hAnsi="Courier New" w:cs="Courier New"/>
+          <w:sz w:val="22"/>
+        </w:rPr>
+        <w:t>Desktop/</w:t>
+      </w:r>
+      <w:r>
+        <w:rPr>
+          <w:rFonts w:asciiTheme="minorHAnsi" w:hAnsiTheme="minorHAnsi" w:cstheme="minorHAnsi"/>
+          <w:sz w:val="22"/>
+        </w:rPr>
+        <w:t xml:space="preserve"> directory prior to exporting your history so that the output file is easy to fin</w:t>
       </w:r>
       <w:r>
         <w:rPr>
@@ -5964,13 +6180,13 @@
         </w:numPr>
         <w:spacing w:before="100" w:beforeAutospacing="1" w:after="100" w:afterAutospacing="1"/>
         <w:rPr>
-          <w:rFonts w:asciiTheme="minorHAnsi" w:hAnsiTheme="minorHAnsi" w:cstheme="minorHAnsi"/>
-          <w:sz w:val="22"/>
-        </w:rPr>
-      </w:pPr>
-      <w:r>
-        <w:rPr>
-          <w:rFonts w:asciiTheme="minorHAnsi" w:hAnsiTheme="minorHAnsi" w:cstheme="minorHAnsi"/>
+          <w:rFonts w:ascii="Courier New" w:hAnsi="Courier New" w:cs="Courier New"/>
+          <w:sz w:val="22"/>
+        </w:rPr>
+      </w:pPr>
+      <w:r>
+        <w:rPr>
+          <w:rFonts w:ascii="Courier New" w:hAnsi="Courier New" w:cs="Courier New"/>
           <w:sz w:val="22"/>
         </w:rPr>
         <w:t>history &gt; username_hist.txt</w:t>
@@ -6102,7 +6318,7 @@
             <w:noProof/>
             <w:sz w:val="22"/>
           </w:rPr>
-          <w:t>2</w:t>
+          <w:t>5</w:t>
         </w:r>
         <w:r>
           <w:rPr>
@@ -8276,6 +8492,71 @@
     <w:uiPriority w:val="99"/>
     <w:rsid w:val="00E82DE3"/>
   </w:style>
+  <w:style w:type="character" w:styleId="CommentReference">
+    <w:name w:val="annotation reference"/>
+    <w:basedOn w:val="DefaultParagraphFont"/>
+    <w:uiPriority w:val="99"/>
+    <w:semiHidden/>
+    <w:unhideWhenUsed/>
+    <w:rsid w:val="007325C6"/>
+    <w:rPr>
+      <w:sz w:val="18"/>
+      <w:szCs w:val="18"/>
+    </w:rPr>
+  </w:style>
+  <w:style w:type="paragraph" w:styleId="CommentText">
+    <w:name w:val="annotation text"/>
+    <w:basedOn w:val="Normal"/>
+    <w:link w:val="CommentTextChar"/>
+    <w:uiPriority w:val="99"/>
+    <w:semiHidden/>
+    <w:unhideWhenUsed/>
+    <w:rsid w:val="007325C6"/>
+    <w:rPr>
+      <w:szCs w:val="24"/>
+    </w:rPr>
+  </w:style>
+  <w:style w:type="character" w:customStyle="1" w:styleId="CommentTextChar">
+    <w:name w:val="Comment Text Char"/>
+    <w:basedOn w:val="DefaultParagraphFont"/>
+    <w:link w:val="CommentText"/>
+    <w:uiPriority w:val="99"/>
+    <w:semiHidden/>
+    <w:rsid w:val="007325C6"/>
+    <w:rPr>
+      <w:szCs w:val="24"/>
+    </w:rPr>
+  </w:style>
+  <w:style w:type="paragraph" w:styleId="CommentSubject">
+    <w:name w:val="annotation subject"/>
+    <w:basedOn w:val="CommentText"/>
+    <w:next w:val="CommentText"/>
+    <w:link w:val="CommentSubjectChar"/>
+    <w:uiPriority w:val="99"/>
+    <w:semiHidden/>
+    <w:unhideWhenUsed/>
+    <w:rsid w:val="007325C6"/>
+    <w:rPr>
+      <w:b/>
+      <w:bCs/>
+      <w:sz w:val="20"/>
+      <w:szCs w:val="20"/>
+    </w:rPr>
+  </w:style>
+  <w:style w:type="character" w:customStyle="1" w:styleId="CommentSubjectChar">
+    <w:name w:val="Comment Subject Char"/>
+    <w:basedOn w:val="CommentTextChar"/>
+    <w:link w:val="CommentSubject"/>
+    <w:uiPriority w:val="99"/>
+    <w:semiHidden/>
+    <w:rsid w:val="007325C6"/>
+    <w:rPr>
+      <w:b/>
+      <w:bCs/>
+      <w:sz w:val="20"/>
+      <w:szCs w:val="20"/>
+    </w:rPr>
+  </w:style>
 </w:styles>
 </file>
 

</xml_diff>